<commit_message>
update laços de repetição
alterei alguns arquivos dentro do arquivo "Fibbonacci.c" como a forma que foi estruturada e criei o arquivo "FemininoArray.c" onde tem um sistema simples de identificação simples de sexo e media com idades.
</commit_message>
<xml_diff>
--- a/Laços de Repetição/ExerciciosLaçosRepetiçoes.docx
+++ b/Laços de Repetição/ExerciciosLaçosRepetiçoes.docx
@@ -4204,33 +4204,7 @@
           <w:lang w:eastAsia="pt-BR"/>
           <w14:ligatures w14:val="none"/>
         </w:rPr>
-        <w:t xml:space="preserve"> </w:t>
-      </w:r>
-      <w:proofErr w:type="spellStart"/>
-      <w:r>
-        <w:rPr>
-          <w:rFonts w:ascii="Consolas" w:eastAsia="Times New Roman" w:hAnsi="Consolas" w:cs="Times New Roman"/>
-          <w:color w:val="F8F8F2"/>
-          <w:kern w:val="0"/>
-          <w:sz w:val="21"/>
-          <w:szCs w:val="21"/>
-          <w:lang w:eastAsia="pt-BR"/>
-          <w14:ligatures w14:val="none"/>
-        </w:rPr>
-        <w:t>count</w:t>
-      </w:r>
-      <w:proofErr w:type="spellEnd"/>
-      <w:r>
-        <w:rPr>
-          <w:rFonts w:ascii="Consolas" w:eastAsia="Times New Roman" w:hAnsi="Consolas" w:cs="Times New Roman"/>
-          <w:color w:val="F8F8F2"/>
-          <w:kern w:val="0"/>
-          <w:sz w:val="21"/>
-          <w:szCs w:val="21"/>
-          <w:lang w:eastAsia="pt-BR"/>
-          <w14:ligatures w14:val="none"/>
-        </w:rPr>
-        <w:t>;</w:t>
+        <w:t xml:space="preserve"> count;</w:t>
       </w:r>
     </w:p>
     <w:p>
@@ -15429,6 +15403,2692 @@
     </w:p>
     <w:p>
       <w:pPr>
+        <w:shd w:val="clear" w:color="auto" w:fill="282A36"/>
+        <w:spacing w:after="0" w:line="285" w:lineRule="atLeast"/>
+        <w:ind w:left="360"/>
+        <w:rPr>
+          <w:rFonts w:ascii="Consolas" w:eastAsia="Times New Roman" w:hAnsi="Consolas" w:cs="Times New Roman"/>
+          <w:color w:val="F8F8F2"/>
+          <w:kern w:val="0"/>
+          <w:sz w:val="21"/>
+          <w:szCs w:val="21"/>
+          <w:lang w:eastAsia="pt-BR"/>
+          <w14:ligatures w14:val="none"/>
+        </w:rPr>
+      </w:pPr>
+      <w:r>
+        <w:rPr>
+          <w:rFonts w:ascii="Consolas" w:eastAsia="Times New Roman" w:hAnsi="Consolas" w:cs="Times New Roman"/>
+          <w:color w:val="FF79C6"/>
+          <w:kern w:val="0"/>
+          <w:sz w:val="21"/>
+          <w:szCs w:val="21"/>
+          <w:lang w:eastAsia="pt-BR"/>
+          <w14:ligatures w14:val="none"/>
+        </w:rPr>
+        <w:t>#include</w:t>
+      </w:r>
+      <w:r>
+        <w:rPr>
+          <w:rFonts w:ascii="Consolas" w:eastAsia="Times New Roman" w:hAnsi="Consolas" w:cs="Times New Roman"/>
+          <w:color w:val="F8F8F2"/>
+          <w:kern w:val="0"/>
+          <w:sz w:val="21"/>
+          <w:szCs w:val="21"/>
+          <w:lang w:eastAsia="pt-BR"/>
+          <w14:ligatures w14:val="none"/>
+        </w:rPr>
+        <w:t xml:space="preserve"> </w:t>
+      </w:r>
+      <w:r>
+        <w:rPr>
+          <w:rFonts w:ascii="Consolas" w:eastAsia="Times New Roman" w:hAnsi="Consolas" w:cs="Times New Roman"/>
+          <w:color w:val="E9F284"/>
+          <w:kern w:val="0"/>
+          <w:sz w:val="21"/>
+          <w:szCs w:val="21"/>
+          <w:lang w:eastAsia="pt-BR"/>
+          <w14:ligatures w14:val="none"/>
+        </w:rPr>
+        <w:t>&lt;</w:t>
+      </w:r>
+      <w:proofErr w:type="spellStart"/>
+      <w:r>
+        <w:rPr>
+          <w:rFonts w:ascii="Consolas" w:eastAsia="Times New Roman" w:hAnsi="Consolas" w:cs="Times New Roman"/>
+          <w:color w:val="F1FA8C"/>
+          <w:kern w:val="0"/>
+          <w:sz w:val="21"/>
+          <w:szCs w:val="21"/>
+          <w:lang w:eastAsia="pt-BR"/>
+          <w14:ligatures w14:val="none"/>
+        </w:rPr>
+        <w:t>stdio.h</w:t>
+      </w:r>
+      <w:proofErr w:type="spellEnd"/>
+      <w:r>
+        <w:rPr>
+          <w:rFonts w:ascii="Consolas" w:eastAsia="Times New Roman" w:hAnsi="Consolas" w:cs="Times New Roman"/>
+          <w:color w:val="E9F284"/>
+          <w:kern w:val="0"/>
+          <w:sz w:val="21"/>
+          <w:szCs w:val="21"/>
+          <w:lang w:eastAsia="pt-BR"/>
+          <w14:ligatures w14:val="none"/>
+        </w:rPr>
+        <w:t>&gt;</w:t>
+      </w:r>
+    </w:p>
+    <w:p>
+      <w:pPr>
+        <w:shd w:val="clear" w:color="auto" w:fill="282A36"/>
+        <w:spacing w:after="0" w:line="285" w:lineRule="atLeast"/>
+        <w:ind w:left="360"/>
+        <w:rPr>
+          <w:rFonts w:ascii="Consolas" w:eastAsia="Times New Roman" w:hAnsi="Consolas" w:cs="Times New Roman"/>
+          <w:color w:val="F8F8F2"/>
+          <w:kern w:val="0"/>
+          <w:sz w:val="21"/>
+          <w:szCs w:val="21"/>
+          <w:lang w:eastAsia="pt-BR"/>
+          <w14:ligatures w14:val="none"/>
+        </w:rPr>
+      </w:pPr>
+      <w:r>
+        <w:rPr>
+          <w:rFonts w:ascii="Consolas" w:eastAsia="Times New Roman" w:hAnsi="Consolas" w:cs="Times New Roman"/>
+          <w:color w:val="FF79C6"/>
+          <w:kern w:val="0"/>
+          <w:sz w:val="21"/>
+          <w:szCs w:val="21"/>
+          <w:lang w:eastAsia="pt-BR"/>
+          <w14:ligatures w14:val="none"/>
+        </w:rPr>
+        <w:t>#include</w:t>
+      </w:r>
+      <w:r>
+        <w:rPr>
+          <w:rFonts w:ascii="Consolas" w:eastAsia="Times New Roman" w:hAnsi="Consolas" w:cs="Times New Roman"/>
+          <w:color w:val="F8F8F2"/>
+          <w:kern w:val="0"/>
+          <w:sz w:val="21"/>
+          <w:szCs w:val="21"/>
+          <w:lang w:eastAsia="pt-BR"/>
+          <w14:ligatures w14:val="none"/>
+        </w:rPr>
+        <w:t xml:space="preserve"> </w:t>
+      </w:r>
+      <w:r>
+        <w:rPr>
+          <w:rFonts w:ascii="Consolas" w:eastAsia="Times New Roman" w:hAnsi="Consolas" w:cs="Times New Roman"/>
+          <w:color w:val="E9F284"/>
+          <w:kern w:val="0"/>
+          <w:sz w:val="21"/>
+          <w:szCs w:val="21"/>
+          <w:lang w:eastAsia="pt-BR"/>
+          <w14:ligatures w14:val="none"/>
+        </w:rPr>
+        <w:t>&lt;</w:t>
+      </w:r>
+      <w:proofErr w:type="spellStart"/>
+      <w:r>
+        <w:rPr>
+          <w:rFonts w:ascii="Consolas" w:eastAsia="Times New Roman" w:hAnsi="Consolas" w:cs="Times New Roman"/>
+          <w:color w:val="F1FA8C"/>
+          <w:kern w:val="0"/>
+          <w:sz w:val="21"/>
+          <w:szCs w:val="21"/>
+          <w:lang w:eastAsia="pt-BR"/>
+          <w14:ligatures w14:val="none"/>
+        </w:rPr>
+        <w:t>ctype.h</w:t>
+      </w:r>
+      <w:proofErr w:type="spellEnd"/>
+      <w:r>
+        <w:rPr>
+          <w:rFonts w:ascii="Consolas" w:eastAsia="Times New Roman" w:hAnsi="Consolas" w:cs="Times New Roman"/>
+          <w:color w:val="E9F284"/>
+          <w:kern w:val="0"/>
+          <w:sz w:val="21"/>
+          <w:szCs w:val="21"/>
+          <w:lang w:eastAsia="pt-BR"/>
+          <w14:ligatures w14:val="none"/>
+        </w:rPr>
+        <w:t>&gt;</w:t>
+      </w:r>
+      <w:r>
+        <w:rPr>
+          <w:rFonts w:ascii="Consolas" w:eastAsia="Times New Roman" w:hAnsi="Consolas" w:cs="Times New Roman"/>
+          <w:color w:val="6272A4"/>
+          <w:kern w:val="0"/>
+          <w:sz w:val="21"/>
+          <w:szCs w:val="21"/>
+          <w:lang w:eastAsia="pt-BR"/>
+          <w14:ligatures w14:val="none"/>
+        </w:rPr>
+        <w:t>//</w:t>
+      </w:r>
+      <w:proofErr w:type="spellStart"/>
+      <w:r>
+        <w:rPr>
+          <w:rFonts w:ascii="Consolas" w:eastAsia="Times New Roman" w:hAnsi="Consolas" w:cs="Times New Roman"/>
+          <w:color w:val="6272A4"/>
+          <w:kern w:val="0"/>
+          <w:sz w:val="21"/>
+          <w:szCs w:val="21"/>
+          <w:lang w:eastAsia="pt-BR"/>
+          <w14:ligatures w14:val="none"/>
+        </w:rPr>
+        <w:t>bibloteca</w:t>
+      </w:r>
+      <w:proofErr w:type="spellEnd"/>
+      <w:r>
+        <w:rPr>
+          <w:rFonts w:ascii="Consolas" w:eastAsia="Times New Roman" w:hAnsi="Consolas" w:cs="Times New Roman"/>
+          <w:color w:val="6272A4"/>
+          <w:kern w:val="0"/>
+          <w:sz w:val="21"/>
+          <w:szCs w:val="21"/>
+          <w:lang w:eastAsia="pt-BR"/>
+          <w14:ligatures w14:val="none"/>
+        </w:rPr>
+        <w:t xml:space="preserve"> </w:t>
+      </w:r>
+      <w:proofErr w:type="spellStart"/>
+      <w:r>
+        <w:rPr>
+          <w:rFonts w:ascii="Consolas" w:eastAsia="Times New Roman" w:hAnsi="Consolas" w:cs="Times New Roman"/>
+          <w:color w:val="6272A4"/>
+          <w:kern w:val="0"/>
+          <w:sz w:val="21"/>
+          <w:szCs w:val="21"/>
+          <w:lang w:eastAsia="pt-BR"/>
+          <w14:ligatures w14:val="none"/>
+        </w:rPr>
+        <w:t>uppacase</w:t>
+      </w:r>
+      <w:proofErr w:type="spellEnd"/>
+      <w:r>
+        <w:rPr>
+          <w:rFonts w:ascii="Consolas" w:eastAsia="Times New Roman" w:hAnsi="Consolas" w:cs="Times New Roman"/>
+          <w:color w:val="6272A4"/>
+          <w:kern w:val="0"/>
+          <w:sz w:val="21"/>
+          <w:szCs w:val="21"/>
+          <w:lang w:eastAsia="pt-BR"/>
+          <w14:ligatures w14:val="none"/>
+        </w:rPr>
+        <w:t xml:space="preserve"> p</w:t>
+      </w:r>
+      <w:r>
+        <w:rPr>
+          <w:rFonts w:ascii="Consolas" w:eastAsia="Times New Roman" w:hAnsi="Consolas" w:cs="Times New Roman"/>
+          <w:color w:val="6272A4"/>
+          <w:kern w:val="0"/>
+          <w:sz w:val="21"/>
+          <w:szCs w:val="21"/>
+          <w:lang w:eastAsia="pt-BR"/>
+          <w14:ligatures w14:val="none"/>
+        </w:rPr>
+        <w:t>a</w:t>
+      </w:r>
+      <w:r>
+        <w:rPr>
+          <w:rFonts w:ascii="Consolas" w:eastAsia="Times New Roman" w:hAnsi="Consolas" w:cs="Times New Roman"/>
+          <w:color w:val="6272A4"/>
+          <w:kern w:val="0"/>
+          <w:sz w:val="21"/>
+          <w:szCs w:val="21"/>
+          <w:lang w:eastAsia="pt-BR"/>
+          <w14:ligatures w14:val="none"/>
+        </w:rPr>
+        <w:t>r</w:t>
+      </w:r>
+      <w:r>
+        <w:rPr>
+          <w:rFonts w:ascii="Consolas" w:eastAsia="Times New Roman" w:hAnsi="Consolas" w:cs="Times New Roman"/>
+          <w:color w:val="6272A4"/>
+          <w:kern w:val="0"/>
+          <w:sz w:val="21"/>
+          <w:szCs w:val="21"/>
+          <w:lang w:eastAsia="pt-BR"/>
+          <w14:ligatures w14:val="none"/>
+        </w:rPr>
+        <w:t xml:space="preserve">a </w:t>
+      </w:r>
+      <w:r>
+        <w:rPr>
+          <w:rFonts w:ascii="Consolas" w:eastAsia="Times New Roman" w:hAnsi="Consolas" w:cs="Times New Roman"/>
+          <w:color w:val="6272A4"/>
+          <w:kern w:val="0"/>
+          <w:sz w:val="21"/>
+          <w:szCs w:val="21"/>
+          <w:lang w:eastAsia="pt-BR"/>
+          <w14:ligatures w14:val="none"/>
+        </w:rPr>
+        <w:t>o char</w:t>
+      </w:r>
+    </w:p>
+    <w:p>
+      <w:pPr>
+        <w:shd w:val="clear" w:color="auto" w:fill="282A36"/>
+        <w:spacing w:after="0" w:line="285" w:lineRule="atLeast"/>
+        <w:ind w:left="360"/>
+        <w:rPr>
+          <w:rFonts w:ascii="Consolas" w:eastAsia="Times New Roman" w:hAnsi="Consolas" w:cs="Times New Roman"/>
+          <w:color w:val="F8F8F2"/>
+          <w:kern w:val="0"/>
+          <w:sz w:val="21"/>
+          <w:szCs w:val="21"/>
+          <w:lang w:eastAsia="pt-BR"/>
+          <w14:ligatures w14:val="none"/>
+        </w:rPr>
+      </w:pPr>
+    </w:p>
+    <w:p>
+      <w:pPr>
+        <w:shd w:val="clear" w:color="auto" w:fill="282A36"/>
+        <w:spacing w:after="0" w:line="285" w:lineRule="atLeast"/>
+        <w:ind w:left="360"/>
+        <w:rPr>
+          <w:rFonts w:ascii="Consolas" w:eastAsia="Times New Roman" w:hAnsi="Consolas" w:cs="Times New Roman"/>
+          <w:color w:val="F8F8F2"/>
+          <w:kern w:val="0"/>
+          <w:sz w:val="21"/>
+          <w:szCs w:val="21"/>
+          <w:lang w:eastAsia="pt-BR"/>
+          <w14:ligatures w14:val="none"/>
+        </w:rPr>
+      </w:pPr>
+      <w:proofErr w:type="spellStart"/>
+      <w:r>
+        <w:rPr>
+          <w:rFonts w:ascii="Consolas" w:eastAsia="Times New Roman" w:hAnsi="Consolas" w:cs="Times New Roman"/>
+          <w:color w:val="FF79C6"/>
+          <w:kern w:val="0"/>
+          <w:sz w:val="21"/>
+          <w:szCs w:val="21"/>
+          <w:lang w:eastAsia="pt-BR"/>
+          <w14:ligatures w14:val="none"/>
+        </w:rPr>
+        <w:t>int</w:t>
+      </w:r>
+      <w:proofErr w:type="spellEnd"/>
+      <w:r>
+        <w:rPr>
+          <w:rFonts w:ascii="Consolas" w:eastAsia="Times New Roman" w:hAnsi="Consolas" w:cs="Times New Roman"/>
+          <w:color w:val="F8F8F2"/>
+          <w:kern w:val="0"/>
+          <w:sz w:val="21"/>
+          <w:szCs w:val="21"/>
+          <w:lang w:eastAsia="pt-BR"/>
+          <w14:ligatures w14:val="none"/>
+        </w:rPr>
+        <w:t xml:space="preserve"> </w:t>
+      </w:r>
+      <w:proofErr w:type="spellStart"/>
+      <w:r>
+        <w:rPr>
+          <w:rFonts w:ascii="Consolas" w:eastAsia="Times New Roman" w:hAnsi="Consolas" w:cs="Times New Roman"/>
+          <w:color w:val="50FA7B"/>
+          <w:kern w:val="0"/>
+          <w:sz w:val="21"/>
+          <w:szCs w:val="21"/>
+          <w:lang w:eastAsia="pt-BR"/>
+          <w14:ligatures w14:val="none"/>
+        </w:rPr>
+        <w:t>main</w:t>
+      </w:r>
+      <w:proofErr w:type="spellEnd"/>
+      <w:r>
+        <w:rPr>
+          <w:rFonts w:ascii="Consolas" w:eastAsia="Times New Roman" w:hAnsi="Consolas" w:cs="Times New Roman"/>
+          <w:color w:val="F8F8F2"/>
+          <w:kern w:val="0"/>
+          <w:sz w:val="21"/>
+          <w:szCs w:val="21"/>
+          <w:lang w:eastAsia="pt-BR"/>
+          <w14:ligatures w14:val="none"/>
+        </w:rPr>
+        <w:t>()</w:t>
+      </w:r>
+    </w:p>
+    <w:p>
+      <w:pPr>
+        <w:shd w:val="clear" w:color="auto" w:fill="282A36"/>
+        <w:spacing w:after="0" w:line="285" w:lineRule="atLeast"/>
+        <w:ind w:left="360"/>
+        <w:rPr>
+          <w:rFonts w:ascii="Consolas" w:eastAsia="Times New Roman" w:hAnsi="Consolas" w:cs="Times New Roman"/>
+          <w:color w:val="F8F8F2"/>
+          <w:kern w:val="0"/>
+          <w:sz w:val="21"/>
+          <w:szCs w:val="21"/>
+          <w:lang w:eastAsia="pt-BR"/>
+          <w14:ligatures w14:val="none"/>
+        </w:rPr>
+      </w:pPr>
+      <w:r>
+        <w:rPr>
+          <w:rFonts w:ascii="Consolas" w:eastAsia="Times New Roman" w:hAnsi="Consolas" w:cs="Times New Roman"/>
+          <w:color w:val="F8F8F2"/>
+          <w:kern w:val="0"/>
+          <w:sz w:val="21"/>
+          <w:szCs w:val="21"/>
+          <w:lang w:eastAsia="pt-BR"/>
+          <w14:ligatures w14:val="none"/>
+        </w:rPr>
+        <w:t>{</w:t>
+      </w:r>
+    </w:p>
+    <w:p>
+      <w:pPr>
+        <w:shd w:val="clear" w:color="auto" w:fill="282A36"/>
+        <w:spacing w:after="0" w:line="285" w:lineRule="atLeast"/>
+        <w:ind w:left="360"/>
+        <w:rPr>
+          <w:rFonts w:ascii="Consolas" w:eastAsia="Times New Roman" w:hAnsi="Consolas" w:cs="Times New Roman"/>
+          <w:color w:val="F8F8F2"/>
+          <w:kern w:val="0"/>
+          <w:sz w:val="21"/>
+          <w:szCs w:val="21"/>
+          <w:lang w:eastAsia="pt-BR"/>
+          <w14:ligatures w14:val="none"/>
+        </w:rPr>
+      </w:pPr>
+      <w:r>
+        <w:rPr>
+          <w:rFonts w:ascii="Consolas" w:eastAsia="Times New Roman" w:hAnsi="Consolas" w:cs="Times New Roman"/>
+          <w:color w:val="F8F8F2"/>
+          <w:kern w:val="0"/>
+          <w:sz w:val="21"/>
+          <w:szCs w:val="21"/>
+          <w:lang w:eastAsia="pt-BR"/>
+          <w14:ligatures w14:val="none"/>
+        </w:rPr>
+        <w:t xml:space="preserve">    </w:t>
+      </w:r>
+      <w:proofErr w:type="spellStart"/>
+      <w:r>
+        <w:rPr>
+          <w:rFonts w:ascii="Consolas" w:eastAsia="Times New Roman" w:hAnsi="Consolas" w:cs="Times New Roman"/>
+          <w:color w:val="FF79C6"/>
+          <w:kern w:val="0"/>
+          <w:sz w:val="21"/>
+          <w:szCs w:val="21"/>
+          <w:lang w:eastAsia="pt-BR"/>
+          <w14:ligatures w14:val="none"/>
+        </w:rPr>
+        <w:t>int</w:t>
+      </w:r>
+      <w:proofErr w:type="spellEnd"/>
+      <w:r>
+        <w:rPr>
+          <w:rFonts w:ascii="Consolas" w:eastAsia="Times New Roman" w:hAnsi="Consolas" w:cs="Times New Roman"/>
+          <w:color w:val="F8F8F2"/>
+          <w:kern w:val="0"/>
+          <w:sz w:val="21"/>
+          <w:szCs w:val="21"/>
+          <w:lang w:eastAsia="pt-BR"/>
+          <w14:ligatures w14:val="none"/>
+        </w:rPr>
+        <w:t xml:space="preserve">  idade, </w:t>
+      </w:r>
+      <w:proofErr w:type="spellStart"/>
+      <w:r>
+        <w:rPr>
+          <w:rFonts w:ascii="Consolas" w:eastAsia="Times New Roman" w:hAnsi="Consolas" w:cs="Times New Roman"/>
+          <w:color w:val="F8F8F2"/>
+          <w:kern w:val="0"/>
+          <w:sz w:val="21"/>
+          <w:szCs w:val="21"/>
+          <w:lang w:eastAsia="pt-BR"/>
+          <w14:ligatures w14:val="none"/>
+        </w:rPr>
+        <w:t>count</w:t>
+      </w:r>
+      <w:proofErr w:type="spellEnd"/>
+      <w:r>
+        <w:rPr>
+          <w:rFonts w:ascii="Consolas" w:eastAsia="Times New Roman" w:hAnsi="Consolas" w:cs="Times New Roman"/>
+          <w:color w:val="F8F8F2"/>
+          <w:kern w:val="0"/>
+          <w:sz w:val="21"/>
+          <w:szCs w:val="21"/>
+          <w:lang w:eastAsia="pt-BR"/>
+          <w14:ligatures w14:val="none"/>
+        </w:rPr>
+        <w:t>, soma;</w:t>
+      </w:r>
+    </w:p>
+    <w:p>
+      <w:pPr>
+        <w:shd w:val="clear" w:color="auto" w:fill="282A36"/>
+        <w:spacing w:after="0" w:line="285" w:lineRule="atLeast"/>
+        <w:ind w:left="360"/>
+        <w:rPr>
+          <w:rFonts w:ascii="Consolas" w:eastAsia="Times New Roman" w:hAnsi="Consolas" w:cs="Times New Roman"/>
+          <w:color w:val="F8F8F2"/>
+          <w:kern w:val="0"/>
+          <w:sz w:val="21"/>
+          <w:szCs w:val="21"/>
+          <w:lang w:eastAsia="pt-BR"/>
+          <w14:ligatures w14:val="none"/>
+        </w:rPr>
+      </w:pPr>
+      <w:r>
+        <w:rPr>
+          <w:rFonts w:ascii="Consolas" w:eastAsia="Times New Roman" w:hAnsi="Consolas" w:cs="Times New Roman"/>
+          <w:color w:val="F8F8F2"/>
+          <w:kern w:val="0"/>
+          <w:sz w:val="21"/>
+          <w:szCs w:val="21"/>
+          <w:lang w:eastAsia="pt-BR"/>
+          <w14:ligatures w14:val="none"/>
+        </w:rPr>
+        <w:t xml:space="preserve">    </w:t>
+      </w:r>
+      <w:r>
+        <w:rPr>
+          <w:rFonts w:ascii="Consolas" w:eastAsia="Times New Roman" w:hAnsi="Consolas" w:cs="Times New Roman"/>
+          <w:color w:val="FF79C6"/>
+          <w:kern w:val="0"/>
+          <w:sz w:val="21"/>
+          <w:szCs w:val="21"/>
+          <w:lang w:eastAsia="pt-BR"/>
+          <w14:ligatures w14:val="none"/>
+        </w:rPr>
+        <w:t>char</w:t>
+      </w:r>
+      <w:r>
+        <w:rPr>
+          <w:rFonts w:ascii="Consolas" w:eastAsia="Times New Roman" w:hAnsi="Consolas" w:cs="Times New Roman"/>
+          <w:color w:val="F8F8F2"/>
+          <w:kern w:val="0"/>
+          <w:sz w:val="21"/>
+          <w:szCs w:val="21"/>
+          <w:lang w:eastAsia="pt-BR"/>
+          <w14:ligatures w14:val="none"/>
+        </w:rPr>
+        <w:t xml:space="preserve"> </w:t>
+      </w:r>
+      <w:proofErr w:type="spellStart"/>
+      <w:r>
+        <w:rPr>
+          <w:rFonts w:ascii="Consolas" w:eastAsia="Times New Roman" w:hAnsi="Consolas" w:cs="Times New Roman"/>
+          <w:color w:val="F8F8F2"/>
+          <w:kern w:val="0"/>
+          <w:sz w:val="21"/>
+          <w:szCs w:val="21"/>
+          <w:lang w:eastAsia="pt-BR"/>
+          <w14:ligatures w14:val="none"/>
+        </w:rPr>
+        <w:t>sexo,sair</w:t>
+      </w:r>
+      <w:proofErr w:type="spellEnd"/>
+      <w:r>
+        <w:rPr>
+          <w:rFonts w:ascii="Consolas" w:eastAsia="Times New Roman" w:hAnsi="Consolas" w:cs="Times New Roman"/>
+          <w:color w:val="F8F8F2"/>
+          <w:kern w:val="0"/>
+          <w:sz w:val="21"/>
+          <w:szCs w:val="21"/>
+          <w:lang w:eastAsia="pt-BR"/>
+          <w14:ligatures w14:val="none"/>
+        </w:rPr>
+        <w:t>;</w:t>
+      </w:r>
+    </w:p>
+    <w:p>
+      <w:pPr>
+        <w:shd w:val="clear" w:color="auto" w:fill="282A36"/>
+        <w:spacing w:after="0" w:line="285" w:lineRule="atLeast"/>
+        <w:ind w:left="360"/>
+        <w:rPr>
+          <w:rFonts w:ascii="Consolas" w:eastAsia="Times New Roman" w:hAnsi="Consolas" w:cs="Times New Roman"/>
+          <w:color w:val="F8F8F2"/>
+          <w:kern w:val="0"/>
+          <w:sz w:val="21"/>
+          <w:szCs w:val="21"/>
+          <w:lang w:eastAsia="pt-BR"/>
+          <w14:ligatures w14:val="none"/>
+        </w:rPr>
+      </w:pPr>
+      <w:r>
+        <w:rPr>
+          <w:rFonts w:ascii="Consolas" w:eastAsia="Times New Roman" w:hAnsi="Consolas" w:cs="Times New Roman"/>
+          <w:color w:val="F8F8F2"/>
+          <w:kern w:val="0"/>
+          <w:sz w:val="21"/>
+          <w:szCs w:val="21"/>
+          <w:lang w:eastAsia="pt-BR"/>
+          <w14:ligatures w14:val="none"/>
+        </w:rPr>
+        <w:t xml:space="preserve">    </w:t>
+      </w:r>
+      <w:proofErr w:type="spellStart"/>
+      <w:r>
+        <w:rPr>
+          <w:rFonts w:ascii="Consolas" w:eastAsia="Times New Roman" w:hAnsi="Consolas" w:cs="Times New Roman"/>
+          <w:color w:val="FF79C6"/>
+          <w:kern w:val="0"/>
+          <w:sz w:val="21"/>
+          <w:szCs w:val="21"/>
+          <w:lang w:eastAsia="pt-BR"/>
+          <w14:ligatures w14:val="none"/>
+        </w:rPr>
+        <w:t>float</w:t>
+      </w:r>
+      <w:proofErr w:type="spellEnd"/>
+      <w:r>
+        <w:rPr>
+          <w:rFonts w:ascii="Consolas" w:eastAsia="Times New Roman" w:hAnsi="Consolas" w:cs="Times New Roman"/>
+          <w:color w:val="F8F8F2"/>
+          <w:kern w:val="0"/>
+          <w:sz w:val="21"/>
+          <w:szCs w:val="21"/>
+          <w:lang w:eastAsia="pt-BR"/>
+          <w14:ligatures w14:val="none"/>
+        </w:rPr>
+        <w:t xml:space="preserve"> </w:t>
+      </w:r>
+      <w:proofErr w:type="gramStart"/>
+      <w:r>
+        <w:rPr>
+          <w:rFonts w:ascii="Consolas" w:eastAsia="Times New Roman" w:hAnsi="Consolas" w:cs="Times New Roman"/>
+          <w:color w:val="F8F8F2"/>
+          <w:kern w:val="0"/>
+          <w:sz w:val="21"/>
+          <w:szCs w:val="21"/>
+          <w:lang w:eastAsia="pt-BR"/>
+          <w14:ligatures w14:val="none"/>
+        </w:rPr>
+        <w:t>media</w:t>
+      </w:r>
+      <w:proofErr w:type="gramEnd"/>
+      <w:r>
+        <w:rPr>
+          <w:rFonts w:ascii="Consolas" w:eastAsia="Times New Roman" w:hAnsi="Consolas" w:cs="Times New Roman"/>
+          <w:color w:val="F8F8F2"/>
+          <w:kern w:val="0"/>
+          <w:sz w:val="21"/>
+          <w:szCs w:val="21"/>
+          <w:lang w:eastAsia="pt-BR"/>
+          <w14:ligatures w14:val="none"/>
+        </w:rPr>
+        <w:t>;</w:t>
+      </w:r>
+    </w:p>
+    <w:p>
+      <w:pPr>
+        <w:shd w:val="clear" w:color="auto" w:fill="282A36"/>
+        <w:spacing w:after="0" w:line="285" w:lineRule="atLeast"/>
+        <w:ind w:left="360"/>
+        <w:rPr>
+          <w:rFonts w:ascii="Consolas" w:eastAsia="Times New Roman" w:hAnsi="Consolas" w:cs="Times New Roman"/>
+          <w:color w:val="F8F8F2"/>
+          <w:kern w:val="0"/>
+          <w:sz w:val="21"/>
+          <w:szCs w:val="21"/>
+          <w:lang w:eastAsia="pt-BR"/>
+          <w14:ligatures w14:val="none"/>
+        </w:rPr>
+      </w:pPr>
+      <w:r>
+        <w:rPr>
+          <w:rFonts w:ascii="Consolas" w:eastAsia="Times New Roman" w:hAnsi="Consolas" w:cs="Times New Roman"/>
+          <w:color w:val="F8F8F2"/>
+          <w:kern w:val="0"/>
+          <w:sz w:val="21"/>
+          <w:szCs w:val="21"/>
+          <w:lang w:eastAsia="pt-BR"/>
+          <w14:ligatures w14:val="none"/>
+        </w:rPr>
+        <w:t xml:space="preserve">    </w:t>
+      </w:r>
+      <w:r>
+        <w:rPr>
+          <w:rFonts w:ascii="Consolas" w:eastAsia="Times New Roman" w:hAnsi="Consolas" w:cs="Times New Roman"/>
+          <w:color w:val="FF79C6"/>
+          <w:kern w:val="0"/>
+          <w:sz w:val="21"/>
+          <w:szCs w:val="21"/>
+          <w:lang w:eastAsia="pt-BR"/>
+          <w14:ligatures w14:val="none"/>
+        </w:rPr>
+        <w:t>do</w:t>
+      </w:r>
+      <w:r>
+        <w:rPr>
+          <w:rFonts w:ascii="Consolas" w:eastAsia="Times New Roman" w:hAnsi="Consolas" w:cs="Times New Roman"/>
+          <w:color w:val="F8F8F2"/>
+          <w:kern w:val="0"/>
+          <w:sz w:val="21"/>
+          <w:szCs w:val="21"/>
+          <w:lang w:eastAsia="pt-BR"/>
+          <w14:ligatures w14:val="none"/>
+        </w:rPr>
+        <w:t>{</w:t>
+      </w:r>
+    </w:p>
+    <w:p>
+      <w:pPr>
+        <w:shd w:val="clear" w:color="auto" w:fill="282A36"/>
+        <w:spacing w:after="0" w:line="285" w:lineRule="atLeast"/>
+        <w:ind w:left="360"/>
+        <w:rPr>
+          <w:rFonts w:ascii="Consolas" w:eastAsia="Times New Roman" w:hAnsi="Consolas" w:cs="Times New Roman"/>
+          <w:color w:val="F8F8F2"/>
+          <w:kern w:val="0"/>
+          <w:sz w:val="21"/>
+          <w:szCs w:val="21"/>
+          <w:lang w:eastAsia="pt-BR"/>
+          <w14:ligatures w14:val="none"/>
+        </w:rPr>
+      </w:pPr>
+      <w:r>
+        <w:rPr>
+          <w:rFonts w:ascii="Consolas" w:eastAsia="Times New Roman" w:hAnsi="Consolas" w:cs="Times New Roman"/>
+          <w:color w:val="F8F8F2"/>
+          <w:kern w:val="0"/>
+          <w:sz w:val="21"/>
+          <w:szCs w:val="21"/>
+          <w:lang w:eastAsia="pt-BR"/>
+          <w14:ligatures w14:val="none"/>
+        </w:rPr>
+        <w:t xml:space="preserve">        </w:t>
+      </w:r>
+      <w:proofErr w:type="spellStart"/>
+      <w:r>
+        <w:rPr>
+          <w:rFonts w:ascii="Consolas" w:eastAsia="Times New Roman" w:hAnsi="Consolas" w:cs="Times New Roman"/>
+          <w:color w:val="50FA7B"/>
+          <w:kern w:val="0"/>
+          <w:sz w:val="21"/>
+          <w:szCs w:val="21"/>
+          <w:lang w:eastAsia="pt-BR"/>
+          <w14:ligatures w14:val="none"/>
+        </w:rPr>
+        <w:t>printtf</w:t>
+      </w:r>
+      <w:proofErr w:type="spellEnd"/>
+      <w:r>
+        <w:rPr>
+          <w:rFonts w:ascii="Consolas" w:eastAsia="Times New Roman" w:hAnsi="Consolas" w:cs="Times New Roman"/>
+          <w:color w:val="F8F8F2"/>
+          <w:kern w:val="0"/>
+          <w:sz w:val="21"/>
+          <w:szCs w:val="21"/>
+          <w:lang w:eastAsia="pt-BR"/>
+          <w14:ligatures w14:val="none"/>
+        </w:rPr>
+        <w:t>(</w:t>
+      </w:r>
+      <w:r>
+        <w:rPr>
+          <w:rFonts w:ascii="Consolas" w:eastAsia="Times New Roman" w:hAnsi="Consolas" w:cs="Times New Roman"/>
+          <w:color w:val="E9F284"/>
+          <w:kern w:val="0"/>
+          <w:sz w:val="21"/>
+          <w:szCs w:val="21"/>
+          <w:lang w:eastAsia="pt-BR"/>
+          <w14:ligatures w14:val="none"/>
+        </w:rPr>
+        <w:t>"</w:t>
+      </w:r>
+      <w:r>
+        <w:rPr>
+          <w:rFonts w:ascii="Consolas" w:eastAsia="Times New Roman" w:hAnsi="Consolas" w:cs="Times New Roman"/>
+          <w:color w:val="FF79C6"/>
+          <w:kern w:val="0"/>
+          <w:sz w:val="21"/>
+          <w:szCs w:val="21"/>
+          <w:lang w:eastAsia="pt-BR"/>
+          <w14:ligatures w14:val="none"/>
+        </w:rPr>
+        <w:t>\</w:t>
+      </w:r>
+      <w:proofErr w:type="spellStart"/>
+      <w:r>
+        <w:rPr>
+          <w:rFonts w:ascii="Consolas" w:eastAsia="Times New Roman" w:hAnsi="Consolas" w:cs="Times New Roman"/>
+          <w:color w:val="FF79C6"/>
+          <w:kern w:val="0"/>
+          <w:sz w:val="21"/>
+          <w:szCs w:val="21"/>
+          <w:lang w:eastAsia="pt-BR"/>
+          <w14:ligatures w14:val="none"/>
+        </w:rPr>
+        <w:t>n</w:t>
+      </w:r>
+      <w:r>
+        <w:rPr>
+          <w:rFonts w:ascii="Consolas" w:eastAsia="Times New Roman" w:hAnsi="Consolas" w:cs="Times New Roman"/>
+          <w:color w:val="F1FA8C"/>
+          <w:kern w:val="0"/>
+          <w:sz w:val="21"/>
+          <w:szCs w:val="21"/>
+          <w:lang w:eastAsia="pt-BR"/>
+          <w14:ligatures w14:val="none"/>
+        </w:rPr>
+        <w:t>Digite</w:t>
+      </w:r>
+      <w:proofErr w:type="spellEnd"/>
+      <w:r>
+        <w:rPr>
+          <w:rFonts w:ascii="Consolas" w:eastAsia="Times New Roman" w:hAnsi="Consolas" w:cs="Times New Roman"/>
+          <w:color w:val="F1FA8C"/>
+          <w:kern w:val="0"/>
+          <w:sz w:val="21"/>
+          <w:szCs w:val="21"/>
+          <w:lang w:eastAsia="pt-BR"/>
+          <w14:ligatures w14:val="none"/>
+        </w:rPr>
+        <w:t xml:space="preserve"> suas informações</w:t>
+      </w:r>
+      <w:r>
+        <w:rPr>
+          <w:rFonts w:ascii="Consolas" w:eastAsia="Times New Roman" w:hAnsi="Consolas" w:cs="Times New Roman"/>
+          <w:color w:val="FF79C6"/>
+          <w:kern w:val="0"/>
+          <w:sz w:val="21"/>
+          <w:szCs w:val="21"/>
+          <w:lang w:eastAsia="pt-BR"/>
+          <w14:ligatures w14:val="none"/>
+        </w:rPr>
+        <w:t>\n</w:t>
+      </w:r>
+      <w:r>
+        <w:rPr>
+          <w:rFonts w:ascii="Consolas" w:eastAsia="Times New Roman" w:hAnsi="Consolas" w:cs="Times New Roman"/>
+          <w:color w:val="E9F284"/>
+          <w:kern w:val="0"/>
+          <w:sz w:val="21"/>
+          <w:szCs w:val="21"/>
+          <w:lang w:eastAsia="pt-BR"/>
+          <w14:ligatures w14:val="none"/>
+        </w:rPr>
+        <w:t>"</w:t>
+      </w:r>
+      <w:r>
+        <w:rPr>
+          <w:rFonts w:ascii="Consolas" w:eastAsia="Times New Roman" w:hAnsi="Consolas" w:cs="Times New Roman"/>
+          <w:color w:val="F8F8F2"/>
+          <w:kern w:val="0"/>
+          <w:sz w:val="21"/>
+          <w:szCs w:val="21"/>
+          <w:lang w:eastAsia="pt-BR"/>
+          <w14:ligatures w14:val="none"/>
+        </w:rPr>
+        <w:t>)</w:t>
+      </w:r>
+    </w:p>
+    <w:p>
+      <w:pPr>
+        <w:shd w:val="clear" w:color="auto" w:fill="282A36"/>
+        <w:spacing w:after="0" w:line="285" w:lineRule="atLeast"/>
+        <w:ind w:left="360"/>
+        <w:rPr>
+          <w:rFonts w:ascii="Consolas" w:eastAsia="Times New Roman" w:hAnsi="Consolas" w:cs="Times New Roman"/>
+          <w:color w:val="F8F8F2"/>
+          <w:kern w:val="0"/>
+          <w:sz w:val="21"/>
+          <w:szCs w:val="21"/>
+          <w:lang w:eastAsia="pt-BR"/>
+          <w14:ligatures w14:val="none"/>
+        </w:rPr>
+      </w:pPr>
+      <w:r>
+        <w:rPr>
+          <w:rFonts w:ascii="Consolas" w:eastAsia="Times New Roman" w:hAnsi="Consolas" w:cs="Times New Roman"/>
+          <w:color w:val="F8F8F2"/>
+          <w:kern w:val="0"/>
+          <w:sz w:val="21"/>
+          <w:szCs w:val="21"/>
+          <w:lang w:eastAsia="pt-BR"/>
+          <w14:ligatures w14:val="none"/>
+        </w:rPr>
+        <w:t xml:space="preserve">        </w:t>
+      </w:r>
+      <w:proofErr w:type="spellStart"/>
+      <w:r>
+        <w:rPr>
+          <w:rFonts w:ascii="Consolas" w:eastAsia="Times New Roman" w:hAnsi="Consolas" w:cs="Times New Roman"/>
+          <w:color w:val="50FA7B"/>
+          <w:kern w:val="0"/>
+          <w:sz w:val="21"/>
+          <w:szCs w:val="21"/>
+          <w:lang w:eastAsia="pt-BR"/>
+          <w14:ligatures w14:val="none"/>
+        </w:rPr>
+        <w:t>printf</w:t>
+      </w:r>
+      <w:proofErr w:type="spellEnd"/>
+      <w:r>
+        <w:rPr>
+          <w:rFonts w:ascii="Consolas" w:eastAsia="Times New Roman" w:hAnsi="Consolas" w:cs="Times New Roman"/>
+          <w:color w:val="F8F8F2"/>
+          <w:kern w:val="0"/>
+          <w:sz w:val="21"/>
+          <w:szCs w:val="21"/>
+          <w:lang w:eastAsia="pt-BR"/>
+          <w14:ligatures w14:val="none"/>
+        </w:rPr>
+        <w:t>(</w:t>
+      </w:r>
+      <w:r>
+        <w:rPr>
+          <w:rFonts w:ascii="Consolas" w:eastAsia="Times New Roman" w:hAnsi="Consolas" w:cs="Times New Roman"/>
+          <w:color w:val="E9F284"/>
+          <w:kern w:val="0"/>
+          <w:sz w:val="21"/>
+          <w:szCs w:val="21"/>
+          <w:lang w:eastAsia="pt-BR"/>
+          <w14:ligatures w14:val="none"/>
+        </w:rPr>
+        <w:t>"</w:t>
+      </w:r>
+      <w:r>
+        <w:rPr>
+          <w:rFonts w:ascii="Consolas" w:eastAsia="Times New Roman" w:hAnsi="Consolas" w:cs="Times New Roman"/>
+          <w:color w:val="F1FA8C"/>
+          <w:kern w:val="0"/>
+          <w:sz w:val="21"/>
+          <w:szCs w:val="21"/>
+          <w:lang w:eastAsia="pt-BR"/>
+          <w14:ligatures w14:val="none"/>
+        </w:rPr>
+        <w:t xml:space="preserve">sexo: </w:t>
+      </w:r>
+      <w:r>
+        <w:rPr>
+          <w:rFonts w:ascii="Consolas" w:eastAsia="Times New Roman" w:hAnsi="Consolas" w:cs="Times New Roman"/>
+          <w:color w:val="E9F284"/>
+          <w:kern w:val="0"/>
+          <w:sz w:val="21"/>
+          <w:szCs w:val="21"/>
+          <w:lang w:eastAsia="pt-BR"/>
+          <w14:ligatures w14:val="none"/>
+        </w:rPr>
+        <w:t>"</w:t>
+      </w:r>
+      <w:r>
+        <w:rPr>
+          <w:rFonts w:ascii="Consolas" w:eastAsia="Times New Roman" w:hAnsi="Consolas" w:cs="Times New Roman"/>
+          <w:color w:val="F8F8F2"/>
+          <w:kern w:val="0"/>
+          <w:sz w:val="21"/>
+          <w:szCs w:val="21"/>
+          <w:lang w:eastAsia="pt-BR"/>
+          <w14:ligatures w14:val="none"/>
+        </w:rPr>
+        <w:t>);</w:t>
+      </w:r>
+    </w:p>
+    <w:p>
+      <w:pPr>
+        <w:shd w:val="clear" w:color="auto" w:fill="282A36"/>
+        <w:spacing w:after="0" w:line="285" w:lineRule="atLeast"/>
+        <w:ind w:left="360"/>
+        <w:rPr>
+          <w:rFonts w:ascii="Consolas" w:eastAsia="Times New Roman" w:hAnsi="Consolas" w:cs="Times New Roman"/>
+          <w:color w:val="F8F8F2"/>
+          <w:kern w:val="0"/>
+          <w:sz w:val="21"/>
+          <w:szCs w:val="21"/>
+          <w:lang w:eastAsia="pt-BR"/>
+          <w14:ligatures w14:val="none"/>
+        </w:rPr>
+      </w:pPr>
+      <w:r>
+        <w:rPr>
+          <w:rFonts w:ascii="Consolas" w:eastAsia="Times New Roman" w:hAnsi="Consolas" w:cs="Times New Roman"/>
+          <w:color w:val="F8F8F2"/>
+          <w:kern w:val="0"/>
+          <w:sz w:val="21"/>
+          <w:szCs w:val="21"/>
+          <w:lang w:eastAsia="pt-BR"/>
+          <w14:ligatures w14:val="none"/>
+        </w:rPr>
+        <w:t xml:space="preserve">        </w:t>
+      </w:r>
+      <w:proofErr w:type="spellStart"/>
+      <w:r>
+        <w:rPr>
+          <w:rFonts w:ascii="Consolas" w:eastAsia="Times New Roman" w:hAnsi="Consolas" w:cs="Times New Roman"/>
+          <w:color w:val="50FA7B"/>
+          <w:kern w:val="0"/>
+          <w:sz w:val="21"/>
+          <w:szCs w:val="21"/>
+          <w:lang w:eastAsia="pt-BR"/>
+          <w14:ligatures w14:val="none"/>
+        </w:rPr>
+        <w:t>scanf</w:t>
+      </w:r>
+      <w:proofErr w:type="spellEnd"/>
+      <w:r>
+        <w:rPr>
+          <w:rFonts w:ascii="Consolas" w:eastAsia="Times New Roman" w:hAnsi="Consolas" w:cs="Times New Roman"/>
+          <w:color w:val="F8F8F2"/>
+          <w:kern w:val="0"/>
+          <w:sz w:val="21"/>
+          <w:szCs w:val="21"/>
+          <w:lang w:eastAsia="pt-BR"/>
+          <w14:ligatures w14:val="none"/>
+        </w:rPr>
+        <w:t>(</w:t>
+      </w:r>
+      <w:r>
+        <w:rPr>
+          <w:rFonts w:ascii="Consolas" w:eastAsia="Times New Roman" w:hAnsi="Consolas" w:cs="Times New Roman"/>
+          <w:color w:val="E9F284"/>
+          <w:kern w:val="0"/>
+          <w:sz w:val="21"/>
+          <w:szCs w:val="21"/>
+          <w:lang w:eastAsia="pt-BR"/>
+          <w14:ligatures w14:val="none"/>
+        </w:rPr>
+        <w:t>"</w:t>
+      </w:r>
+      <w:r>
+        <w:rPr>
+          <w:rFonts w:ascii="Consolas" w:eastAsia="Times New Roman" w:hAnsi="Consolas" w:cs="Times New Roman"/>
+          <w:color w:val="F1FA8C"/>
+          <w:kern w:val="0"/>
+          <w:sz w:val="21"/>
+          <w:szCs w:val="21"/>
+          <w:lang w:eastAsia="pt-BR"/>
+          <w14:ligatures w14:val="none"/>
+        </w:rPr>
+        <w:t xml:space="preserve"> </w:t>
+      </w:r>
+      <w:r>
+        <w:rPr>
+          <w:rFonts w:ascii="Consolas" w:eastAsia="Times New Roman" w:hAnsi="Consolas" w:cs="Times New Roman"/>
+          <w:color w:val="BD93F9"/>
+          <w:kern w:val="0"/>
+          <w:sz w:val="21"/>
+          <w:szCs w:val="21"/>
+          <w:lang w:eastAsia="pt-BR"/>
+          <w14:ligatures w14:val="none"/>
+        </w:rPr>
+        <w:t>%c</w:t>
+      </w:r>
+      <w:r>
+        <w:rPr>
+          <w:rFonts w:ascii="Consolas" w:eastAsia="Times New Roman" w:hAnsi="Consolas" w:cs="Times New Roman"/>
+          <w:color w:val="E9F284"/>
+          <w:kern w:val="0"/>
+          <w:sz w:val="21"/>
+          <w:szCs w:val="21"/>
+          <w:lang w:eastAsia="pt-BR"/>
+          <w14:ligatures w14:val="none"/>
+        </w:rPr>
+        <w:t>"</w:t>
+      </w:r>
+      <w:r>
+        <w:rPr>
+          <w:rFonts w:ascii="Consolas" w:eastAsia="Times New Roman" w:hAnsi="Consolas" w:cs="Times New Roman"/>
+          <w:color w:val="F8F8F2"/>
+          <w:kern w:val="0"/>
+          <w:sz w:val="21"/>
+          <w:szCs w:val="21"/>
+          <w:lang w:eastAsia="pt-BR"/>
+          <w14:ligatures w14:val="none"/>
+        </w:rPr>
+        <w:t xml:space="preserve">, </w:t>
+      </w:r>
+      <w:r>
+        <w:rPr>
+          <w:rFonts w:ascii="Consolas" w:eastAsia="Times New Roman" w:hAnsi="Consolas" w:cs="Times New Roman"/>
+          <w:color w:val="FF79C6"/>
+          <w:kern w:val="0"/>
+          <w:sz w:val="21"/>
+          <w:szCs w:val="21"/>
+          <w:lang w:eastAsia="pt-BR"/>
+          <w14:ligatures w14:val="none"/>
+        </w:rPr>
+        <w:t>&amp;</w:t>
+      </w:r>
+      <w:r>
+        <w:rPr>
+          <w:rFonts w:ascii="Consolas" w:eastAsia="Times New Roman" w:hAnsi="Consolas" w:cs="Times New Roman"/>
+          <w:color w:val="F8F8F2"/>
+          <w:kern w:val="0"/>
+          <w:sz w:val="21"/>
+          <w:szCs w:val="21"/>
+          <w:lang w:eastAsia="pt-BR"/>
+          <w14:ligatures w14:val="none"/>
+        </w:rPr>
+        <w:t>sexo);</w:t>
+      </w:r>
+    </w:p>
+    <w:p>
+      <w:pPr>
+        <w:shd w:val="clear" w:color="auto" w:fill="282A36"/>
+        <w:spacing w:after="0" w:line="285" w:lineRule="atLeast"/>
+        <w:ind w:left="360"/>
+        <w:rPr>
+          <w:rFonts w:ascii="Consolas" w:eastAsia="Times New Roman" w:hAnsi="Consolas" w:cs="Times New Roman"/>
+          <w:color w:val="F8F8F2"/>
+          <w:kern w:val="0"/>
+          <w:sz w:val="21"/>
+          <w:szCs w:val="21"/>
+          <w:lang w:eastAsia="pt-BR"/>
+          <w14:ligatures w14:val="none"/>
+        </w:rPr>
+      </w:pPr>
+      <w:r>
+        <w:rPr>
+          <w:rFonts w:ascii="Consolas" w:eastAsia="Times New Roman" w:hAnsi="Consolas" w:cs="Times New Roman"/>
+          <w:color w:val="F8F8F2"/>
+          <w:kern w:val="0"/>
+          <w:sz w:val="21"/>
+          <w:szCs w:val="21"/>
+          <w:lang w:eastAsia="pt-BR"/>
+          <w14:ligatures w14:val="none"/>
+        </w:rPr>
+        <w:t xml:space="preserve">        </w:t>
+      </w:r>
+    </w:p>
+    <w:p>
+      <w:pPr>
+        <w:shd w:val="clear" w:color="auto" w:fill="282A36"/>
+        <w:spacing w:after="0" w:line="285" w:lineRule="atLeast"/>
+        <w:ind w:left="360"/>
+        <w:rPr>
+          <w:rFonts w:ascii="Consolas" w:eastAsia="Times New Roman" w:hAnsi="Consolas" w:cs="Times New Roman"/>
+          <w:color w:val="F8F8F2"/>
+          <w:kern w:val="0"/>
+          <w:sz w:val="21"/>
+          <w:szCs w:val="21"/>
+          <w:lang w:eastAsia="pt-BR"/>
+          <w14:ligatures w14:val="none"/>
+        </w:rPr>
+      </w:pPr>
+      <w:r>
+        <w:rPr>
+          <w:rFonts w:ascii="Consolas" w:eastAsia="Times New Roman" w:hAnsi="Consolas" w:cs="Times New Roman"/>
+          <w:color w:val="F8F8F2"/>
+          <w:kern w:val="0"/>
+          <w:sz w:val="21"/>
+          <w:szCs w:val="21"/>
+          <w:lang w:eastAsia="pt-BR"/>
+          <w14:ligatures w14:val="none"/>
+        </w:rPr>
+        <w:t xml:space="preserve">        sexo </w:t>
+      </w:r>
+      <w:r>
+        <w:rPr>
+          <w:rFonts w:ascii="Consolas" w:eastAsia="Times New Roman" w:hAnsi="Consolas" w:cs="Times New Roman"/>
+          <w:color w:val="FF79C6"/>
+          <w:kern w:val="0"/>
+          <w:sz w:val="21"/>
+          <w:szCs w:val="21"/>
+          <w:lang w:eastAsia="pt-BR"/>
+          <w14:ligatures w14:val="none"/>
+        </w:rPr>
+        <w:t>=</w:t>
+      </w:r>
+      <w:r>
+        <w:rPr>
+          <w:rFonts w:ascii="Consolas" w:eastAsia="Times New Roman" w:hAnsi="Consolas" w:cs="Times New Roman"/>
+          <w:color w:val="F8F8F2"/>
+          <w:kern w:val="0"/>
+          <w:sz w:val="21"/>
+          <w:szCs w:val="21"/>
+          <w:lang w:eastAsia="pt-BR"/>
+          <w14:ligatures w14:val="none"/>
+        </w:rPr>
+        <w:t xml:space="preserve"> </w:t>
+      </w:r>
+      <w:proofErr w:type="spellStart"/>
+      <w:r>
+        <w:rPr>
+          <w:rFonts w:ascii="Consolas" w:eastAsia="Times New Roman" w:hAnsi="Consolas" w:cs="Times New Roman"/>
+          <w:color w:val="50FA7B"/>
+          <w:kern w:val="0"/>
+          <w:sz w:val="21"/>
+          <w:szCs w:val="21"/>
+          <w:lang w:eastAsia="pt-BR"/>
+          <w14:ligatures w14:val="none"/>
+        </w:rPr>
+        <w:t>toupper</w:t>
+      </w:r>
+      <w:proofErr w:type="spellEnd"/>
+      <w:r>
+        <w:rPr>
+          <w:rFonts w:ascii="Consolas" w:eastAsia="Times New Roman" w:hAnsi="Consolas" w:cs="Times New Roman"/>
+          <w:color w:val="F8F8F2"/>
+          <w:kern w:val="0"/>
+          <w:sz w:val="21"/>
+          <w:szCs w:val="21"/>
+          <w:lang w:eastAsia="pt-BR"/>
+          <w14:ligatures w14:val="none"/>
+        </w:rPr>
+        <w:t>(sexo);</w:t>
+      </w:r>
+    </w:p>
+    <w:p>
+      <w:pPr>
+        <w:shd w:val="clear" w:color="auto" w:fill="282A36"/>
+        <w:spacing w:after="0" w:line="285" w:lineRule="atLeast"/>
+        <w:ind w:left="360"/>
+        <w:rPr>
+          <w:rFonts w:ascii="Consolas" w:eastAsia="Times New Roman" w:hAnsi="Consolas" w:cs="Times New Roman"/>
+          <w:color w:val="F8F8F2"/>
+          <w:kern w:val="0"/>
+          <w:sz w:val="21"/>
+          <w:szCs w:val="21"/>
+          <w:lang w:eastAsia="pt-BR"/>
+          <w14:ligatures w14:val="none"/>
+        </w:rPr>
+      </w:pPr>
+      <w:r>
+        <w:rPr>
+          <w:rFonts w:ascii="Consolas" w:eastAsia="Times New Roman" w:hAnsi="Consolas" w:cs="Times New Roman"/>
+          <w:color w:val="F8F8F2"/>
+          <w:kern w:val="0"/>
+          <w:sz w:val="21"/>
+          <w:szCs w:val="21"/>
+          <w:lang w:eastAsia="pt-BR"/>
+          <w14:ligatures w14:val="none"/>
+        </w:rPr>
+        <w:t xml:space="preserve">        </w:t>
+      </w:r>
+    </w:p>
+    <w:p>
+      <w:pPr>
+        <w:shd w:val="clear" w:color="auto" w:fill="282A36"/>
+        <w:spacing w:after="0" w:line="285" w:lineRule="atLeast"/>
+        <w:ind w:left="360"/>
+        <w:rPr>
+          <w:rFonts w:ascii="Consolas" w:eastAsia="Times New Roman" w:hAnsi="Consolas" w:cs="Times New Roman"/>
+          <w:color w:val="F8F8F2"/>
+          <w:kern w:val="0"/>
+          <w:sz w:val="21"/>
+          <w:szCs w:val="21"/>
+          <w:lang w:eastAsia="pt-BR"/>
+          <w14:ligatures w14:val="none"/>
+        </w:rPr>
+      </w:pPr>
+      <w:r>
+        <w:rPr>
+          <w:rFonts w:ascii="Consolas" w:eastAsia="Times New Roman" w:hAnsi="Consolas" w:cs="Times New Roman"/>
+          <w:color w:val="F8F8F2"/>
+          <w:kern w:val="0"/>
+          <w:sz w:val="21"/>
+          <w:szCs w:val="21"/>
+          <w:lang w:eastAsia="pt-BR"/>
+          <w14:ligatures w14:val="none"/>
+        </w:rPr>
+        <w:t xml:space="preserve">        </w:t>
+      </w:r>
+      <w:proofErr w:type="spellStart"/>
+      <w:r>
+        <w:rPr>
+          <w:rFonts w:ascii="Consolas" w:eastAsia="Times New Roman" w:hAnsi="Consolas" w:cs="Times New Roman"/>
+          <w:color w:val="50FA7B"/>
+          <w:kern w:val="0"/>
+          <w:sz w:val="21"/>
+          <w:szCs w:val="21"/>
+          <w:lang w:eastAsia="pt-BR"/>
+          <w14:ligatures w14:val="none"/>
+        </w:rPr>
+        <w:t>printf</w:t>
+      </w:r>
+      <w:proofErr w:type="spellEnd"/>
+      <w:r>
+        <w:rPr>
+          <w:rFonts w:ascii="Consolas" w:eastAsia="Times New Roman" w:hAnsi="Consolas" w:cs="Times New Roman"/>
+          <w:color w:val="F8F8F2"/>
+          <w:kern w:val="0"/>
+          <w:sz w:val="21"/>
+          <w:szCs w:val="21"/>
+          <w:lang w:eastAsia="pt-BR"/>
+          <w14:ligatures w14:val="none"/>
+        </w:rPr>
+        <w:t>(</w:t>
+      </w:r>
+      <w:r>
+        <w:rPr>
+          <w:rFonts w:ascii="Consolas" w:eastAsia="Times New Roman" w:hAnsi="Consolas" w:cs="Times New Roman"/>
+          <w:color w:val="E9F284"/>
+          <w:kern w:val="0"/>
+          <w:sz w:val="21"/>
+          <w:szCs w:val="21"/>
+          <w:lang w:eastAsia="pt-BR"/>
+          <w14:ligatures w14:val="none"/>
+        </w:rPr>
+        <w:t>"</w:t>
+      </w:r>
+      <w:r>
+        <w:rPr>
+          <w:rFonts w:ascii="Consolas" w:eastAsia="Times New Roman" w:hAnsi="Consolas" w:cs="Times New Roman"/>
+          <w:color w:val="F1FA8C"/>
+          <w:kern w:val="0"/>
+          <w:sz w:val="21"/>
+          <w:szCs w:val="21"/>
+          <w:lang w:eastAsia="pt-BR"/>
+          <w14:ligatures w14:val="none"/>
+        </w:rPr>
+        <w:t xml:space="preserve">idade: </w:t>
+      </w:r>
+      <w:r>
+        <w:rPr>
+          <w:rFonts w:ascii="Consolas" w:eastAsia="Times New Roman" w:hAnsi="Consolas" w:cs="Times New Roman"/>
+          <w:color w:val="E9F284"/>
+          <w:kern w:val="0"/>
+          <w:sz w:val="21"/>
+          <w:szCs w:val="21"/>
+          <w:lang w:eastAsia="pt-BR"/>
+          <w14:ligatures w14:val="none"/>
+        </w:rPr>
+        <w:t>"</w:t>
+      </w:r>
+      <w:r>
+        <w:rPr>
+          <w:rFonts w:ascii="Consolas" w:eastAsia="Times New Roman" w:hAnsi="Consolas" w:cs="Times New Roman"/>
+          <w:color w:val="F8F8F2"/>
+          <w:kern w:val="0"/>
+          <w:sz w:val="21"/>
+          <w:szCs w:val="21"/>
+          <w:lang w:eastAsia="pt-BR"/>
+          <w14:ligatures w14:val="none"/>
+        </w:rPr>
+        <w:t>);</w:t>
+      </w:r>
+    </w:p>
+    <w:p>
+      <w:pPr>
+        <w:shd w:val="clear" w:color="auto" w:fill="282A36"/>
+        <w:spacing w:after="0" w:line="285" w:lineRule="atLeast"/>
+        <w:ind w:left="360"/>
+        <w:rPr>
+          <w:rFonts w:ascii="Consolas" w:eastAsia="Times New Roman" w:hAnsi="Consolas" w:cs="Times New Roman"/>
+          <w:color w:val="F8F8F2"/>
+          <w:kern w:val="0"/>
+          <w:sz w:val="21"/>
+          <w:szCs w:val="21"/>
+          <w:lang w:eastAsia="pt-BR"/>
+          <w14:ligatures w14:val="none"/>
+        </w:rPr>
+      </w:pPr>
+      <w:r>
+        <w:rPr>
+          <w:rFonts w:ascii="Consolas" w:eastAsia="Times New Roman" w:hAnsi="Consolas" w:cs="Times New Roman"/>
+          <w:color w:val="F8F8F2"/>
+          <w:kern w:val="0"/>
+          <w:sz w:val="21"/>
+          <w:szCs w:val="21"/>
+          <w:lang w:eastAsia="pt-BR"/>
+          <w14:ligatures w14:val="none"/>
+        </w:rPr>
+        <w:t xml:space="preserve">        </w:t>
+      </w:r>
+      <w:proofErr w:type="spellStart"/>
+      <w:r>
+        <w:rPr>
+          <w:rFonts w:ascii="Consolas" w:eastAsia="Times New Roman" w:hAnsi="Consolas" w:cs="Times New Roman"/>
+          <w:color w:val="50FA7B"/>
+          <w:kern w:val="0"/>
+          <w:sz w:val="21"/>
+          <w:szCs w:val="21"/>
+          <w:lang w:eastAsia="pt-BR"/>
+          <w14:ligatures w14:val="none"/>
+        </w:rPr>
+        <w:t>scanf</w:t>
+      </w:r>
+      <w:proofErr w:type="spellEnd"/>
+      <w:r>
+        <w:rPr>
+          <w:rFonts w:ascii="Consolas" w:eastAsia="Times New Roman" w:hAnsi="Consolas" w:cs="Times New Roman"/>
+          <w:color w:val="F8F8F2"/>
+          <w:kern w:val="0"/>
+          <w:sz w:val="21"/>
+          <w:szCs w:val="21"/>
+          <w:lang w:eastAsia="pt-BR"/>
+          <w14:ligatures w14:val="none"/>
+        </w:rPr>
+        <w:t>(</w:t>
+      </w:r>
+      <w:r>
+        <w:rPr>
+          <w:rFonts w:ascii="Consolas" w:eastAsia="Times New Roman" w:hAnsi="Consolas" w:cs="Times New Roman"/>
+          <w:color w:val="E9F284"/>
+          <w:kern w:val="0"/>
+          <w:sz w:val="21"/>
+          <w:szCs w:val="21"/>
+          <w:lang w:eastAsia="pt-BR"/>
+          <w14:ligatures w14:val="none"/>
+        </w:rPr>
+        <w:t>"</w:t>
+      </w:r>
+      <w:r>
+        <w:rPr>
+          <w:rFonts w:ascii="Consolas" w:eastAsia="Times New Roman" w:hAnsi="Consolas" w:cs="Times New Roman"/>
+          <w:color w:val="BD93F9"/>
+          <w:kern w:val="0"/>
+          <w:sz w:val="21"/>
+          <w:szCs w:val="21"/>
+          <w:lang w:eastAsia="pt-BR"/>
+          <w14:ligatures w14:val="none"/>
+        </w:rPr>
+        <w:t>%d</w:t>
+      </w:r>
+      <w:r>
+        <w:rPr>
+          <w:rFonts w:ascii="Consolas" w:eastAsia="Times New Roman" w:hAnsi="Consolas" w:cs="Times New Roman"/>
+          <w:color w:val="E9F284"/>
+          <w:kern w:val="0"/>
+          <w:sz w:val="21"/>
+          <w:szCs w:val="21"/>
+          <w:lang w:eastAsia="pt-BR"/>
+          <w14:ligatures w14:val="none"/>
+        </w:rPr>
+        <w:t>"</w:t>
+      </w:r>
+      <w:r>
+        <w:rPr>
+          <w:rFonts w:ascii="Consolas" w:eastAsia="Times New Roman" w:hAnsi="Consolas" w:cs="Times New Roman"/>
+          <w:color w:val="F8F8F2"/>
+          <w:kern w:val="0"/>
+          <w:sz w:val="21"/>
+          <w:szCs w:val="21"/>
+          <w:lang w:eastAsia="pt-BR"/>
+          <w14:ligatures w14:val="none"/>
+        </w:rPr>
+        <w:t xml:space="preserve">, </w:t>
+      </w:r>
+      <w:r>
+        <w:rPr>
+          <w:rFonts w:ascii="Consolas" w:eastAsia="Times New Roman" w:hAnsi="Consolas" w:cs="Times New Roman"/>
+          <w:color w:val="FF79C6"/>
+          <w:kern w:val="0"/>
+          <w:sz w:val="21"/>
+          <w:szCs w:val="21"/>
+          <w:lang w:eastAsia="pt-BR"/>
+          <w14:ligatures w14:val="none"/>
+        </w:rPr>
+        <w:t>&amp;</w:t>
+      </w:r>
+      <w:r>
+        <w:rPr>
+          <w:rFonts w:ascii="Consolas" w:eastAsia="Times New Roman" w:hAnsi="Consolas" w:cs="Times New Roman"/>
+          <w:color w:val="F8F8F2"/>
+          <w:kern w:val="0"/>
+          <w:sz w:val="21"/>
+          <w:szCs w:val="21"/>
+          <w:lang w:eastAsia="pt-BR"/>
+          <w14:ligatures w14:val="none"/>
+        </w:rPr>
+        <w:t>idade);</w:t>
+      </w:r>
+    </w:p>
+    <w:p>
+      <w:pPr>
+        <w:shd w:val="clear" w:color="auto" w:fill="282A36"/>
+        <w:spacing w:after="0" w:line="285" w:lineRule="atLeast"/>
+        <w:ind w:left="360"/>
+        <w:rPr>
+          <w:rFonts w:ascii="Consolas" w:eastAsia="Times New Roman" w:hAnsi="Consolas" w:cs="Times New Roman"/>
+          <w:color w:val="F8F8F2"/>
+          <w:kern w:val="0"/>
+          <w:sz w:val="21"/>
+          <w:szCs w:val="21"/>
+          <w:lang w:eastAsia="pt-BR"/>
+          <w14:ligatures w14:val="none"/>
+        </w:rPr>
+      </w:pPr>
+      <w:r>
+        <w:rPr>
+          <w:rFonts w:ascii="Consolas" w:eastAsia="Times New Roman" w:hAnsi="Consolas" w:cs="Times New Roman"/>
+          <w:color w:val="F8F8F2"/>
+          <w:kern w:val="0"/>
+          <w:sz w:val="21"/>
+          <w:szCs w:val="21"/>
+          <w:lang w:eastAsia="pt-BR"/>
+          <w14:ligatures w14:val="none"/>
+        </w:rPr>
+        <w:t xml:space="preserve">        </w:t>
+      </w:r>
+    </w:p>
+    <w:p>
+      <w:pPr>
+        <w:shd w:val="clear" w:color="auto" w:fill="282A36"/>
+        <w:spacing w:after="0" w:line="285" w:lineRule="atLeast"/>
+        <w:ind w:left="360"/>
+        <w:rPr>
+          <w:rFonts w:ascii="Consolas" w:eastAsia="Times New Roman" w:hAnsi="Consolas" w:cs="Times New Roman"/>
+          <w:color w:val="F8F8F2"/>
+          <w:kern w:val="0"/>
+          <w:sz w:val="21"/>
+          <w:szCs w:val="21"/>
+          <w:lang w:eastAsia="pt-BR"/>
+          <w14:ligatures w14:val="none"/>
+        </w:rPr>
+      </w:pPr>
+      <w:r>
+        <w:rPr>
+          <w:rFonts w:ascii="Consolas" w:eastAsia="Times New Roman" w:hAnsi="Consolas" w:cs="Times New Roman"/>
+          <w:color w:val="F8F8F2"/>
+          <w:kern w:val="0"/>
+          <w:sz w:val="21"/>
+          <w:szCs w:val="21"/>
+          <w:lang w:eastAsia="pt-BR"/>
+          <w14:ligatures w14:val="none"/>
+        </w:rPr>
+        <w:t xml:space="preserve">        </w:t>
+      </w:r>
+      <w:proofErr w:type="spellStart"/>
+      <w:r>
+        <w:rPr>
+          <w:rFonts w:ascii="Consolas" w:eastAsia="Times New Roman" w:hAnsi="Consolas" w:cs="Times New Roman"/>
+          <w:color w:val="FF79C6"/>
+          <w:kern w:val="0"/>
+          <w:sz w:val="21"/>
+          <w:szCs w:val="21"/>
+          <w:lang w:eastAsia="pt-BR"/>
+          <w14:ligatures w14:val="none"/>
+        </w:rPr>
+        <w:t>if</w:t>
+      </w:r>
+      <w:proofErr w:type="spellEnd"/>
+      <w:r>
+        <w:rPr>
+          <w:rFonts w:ascii="Consolas" w:eastAsia="Times New Roman" w:hAnsi="Consolas" w:cs="Times New Roman"/>
+          <w:color w:val="F8F8F2"/>
+          <w:kern w:val="0"/>
+          <w:sz w:val="21"/>
+          <w:szCs w:val="21"/>
+          <w:lang w:eastAsia="pt-BR"/>
+          <w14:ligatures w14:val="none"/>
+        </w:rPr>
+        <w:t>(sexo</w:t>
+      </w:r>
+      <w:r>
+        <w:rPr>
+          <w:rFonts w:ascii="Consolas" w:eastAsia="Times New Roman" w:hAnsi="Consolas" w:cs="Times New Roman"/>
+          <w:color w:val="FF79C6"/>
+          <w:kern w:val="0"/>
+          <w:sz w:val="21"/>
+          <w:szCs w:val="21"/>
+          <w:lang w:eastAsia="pt-BR"/>
+          <w14:ligatures w14:val="none"/>
+        </w:rPr>
+        <w:t>==</w:t>
+      </w:r>
+      <w:r>
+        <w:rPr>
+          <w:rFonts w:ascii="Consolas" w:eastAsia="Times New Roman" w:hAnsi="Consolas" w:cs="Times New Roman"/>
+          <w:color w:val="E9F284"/>
+          <w:kern w:val="0"/>
+          <w:sz w:val="21"/>
+          <w:szCs w:val="21"/>
+          <w:lang w:eastAsia="pt-BR"/>
+          <w14:ligatures w14:val="none"/>
+        </w:rPr>
+        <w:t>'</w:t>
+      </w:r>
+      <w:r>
+        <w:rPr>
+          <w:rFonts w:ascii="Consolas" w:eastAsia="Times New Roman" w:hAnsi="Consolas" w:cs="Times New Roman"/>
+          <w:color w:val="F1FA8C"/>
+          <w:kern w:val="0"/>
+          <w:sz w:val="21"/>
+          <w:szCs w:val="21"/>
+          <w:lang w:eastAsia="pt-BR"/>
+          <w14:ligatures w14:val="none"/>
+        </w:rPr>
+        <w:t>F</w:t>
+      </w:r>
+      <w:r>
+        <w:rPr>
+          <w:rFonts w:ascii="Consolas" w:eastAsia="Times New Roman" w:hAnsi="Consolas" w:cs="Times New Roman"/>
+          <w:color w:val="E9F284"/>
+          <w:kern w:val="0"/>
+          <w:sz w:val="21"/>
+          <w:szCs w:val="21"/>
+          <w:lang w:eastAsia="pt-BR"/>
+          <w14:ligatures w14:val="none"/>
+        </w:rPr>
+        <w:t>'</w:t>
+      </w:r>
+      <w:r>
+        <w:rPr>
+          <w:rFonts w:ascii="Consolas" w:eastAsia="Times New Roman" w:hAnsi="Consolas" w:cs="Times New Roman"/>
+          <w:color w:val="F8F8F2"/>
+          <w:kern w:val="0"/>
+          <w:sz w:val="21"/>
+          <w:szCs w:val="21"/>
+          <w:lang w:eastAsia="pt-BR"/>
+          <w14:ligatures w14:val="none"/>
+        </w:rPr>
+        <w:t>){</w:t>
+      </w:r>
+    </w:p>
+    <w:p>
+      <w:pPr>
+        <w:shd w:val="clear" w:color="auto" w:fill="282A36"/>
+        <w:spacing w:after="0" w:line="285" w:lineRule="atLeast"/>
+        <w:ind w:left="360"/>
+        <w:rPr>
+          <w:rFonts w:ascii="Consolas" w:eastAsia="Times New Roman" w:hAnsi="Consolas" w:cs="Times New Roman"/>
+          <w:color w:val="F8F8F2"/>
+          <w:kern w:val="0"/>
+          <w:sz w:val="21"/>
+          <w:szCs w:val="21"/>
+          <w:lang w:eastAsia="pt-BR"/>
+          <w14:ligatures w14:val="none"/>
+        </w:rPr>
+      </w:pPr>
+      <w:r>
+        <w:rPr>
+          <w:rFonts w:ascii="Consolas" w:eastAsia="Times New Roman" w:hAnsi="Consolas" w:cs="Times New Roman"/>
+          <w:color w:val="F8F8F2"/>
+          <w:kern w:val="0"/>
+          <w:sz w:val="21"/>
+          <w:szCs w:val="21"/>
+          <w:lang w:eastAsia="pt-BR"/>
+          <w14:ligatures w14:val="none"/>
+        </w:rPr>
+        <w:t>            soma</w:t>
+      </w:r>
+      <w:r>
+        <w:rPr>
+          <w:rFonts w:ascii="Consolas" w:eastAsia="Times New Roman" w:hAnsi="Consolas" w:cs="Times New Roman"/>
+          <w:color w:val="FF79C6"/>
+          <w:kern w:val="0"/>
+          <w:sz w:val="21"/>
+          <w:szCs w:val="21"/>
+          <w:lang w:eastAsia="pt-BR"/>
+          <w14:ligatures w14:val="none"/>
+        </w:rPr>
+        <w:t>+=</w:t>
+      </w:r>
+      <w:r>
+        <w:rPr>
+          <w:rFonts w:ascii="Consolas" w:eastAsia="Times New Roman" w:hAnsi="Consolas" w:cs="Times New Roman"/>
+          <w:color w:val="F8F8F2"/>
+          <w:kern w:val="0"/>
+          <w:sz w:val="21"/>
+          <w:szCs w:val="21"/>
+          <w:lang w:eastAsia="pt-BR"/>
+          <w14:ligatures w14:val="none"/>
+        </w:rPr>
+        <w:t xml:space="preserve"> (</w:t>
+      </w:r>
+      <w:proofErr w:type="spellStart"/>
+      <w:r>
+        <w:rPr>
+          <w:rFonts w:ascii="Consolas" w:eastAsia="Times New Roman" w:hAnsi="Consolas" w:cs="Times New Roman"/>
+          <w:color w:val="FF79C6"/>
+          <w:kern w:val="0"/>
+          <w:sz w:val="21"/>
+          <w:szCs w:val="21"/>
+          <w:lang w:eastAsia="pt-BR"/>
+          <w14:ligatures w14:val="none"/>
+        </w:rPr>
+        <w:t>float</w:t>
+      </w:r>
+      <w:proofErr w:type="spellEnd"/>
+      <w:r>
+        <w:rPr>
+          <w:rFonts w:ascii="Consolas" w:eastAsia="Times New Roman" w:hAnsi="Consolas" w:cs="Times New Roman"/>
+          <w:color w:val="F8F8F2"/>
+          <w:kern w:val="0"/>
+          <w:sz w:val="21"/>
+          <w:szCs w:val="21"/>
+          <w:lang w:eastAsia="pt-BR"/>
+          <w14:ligatures w14:val="none"/>
+        </w:rPr>
+        <w:t>)idade;</w:t>
+      </w:r>
+    </w:p>
+    <w:p>
+      <w:pPr>
+        <w:shd w:val="clear" w:color="auto" w:fill="282A36"/>
+        <w:spacing w:after="0" w:line="285" w:lineRule="atLeast"/>
+        <w:ind w:left="360"/>
+        <w:rPr>
+          <w:rFonts w:ascii="Consolas" w:eastAsia="Times New Roman" w:hAnsi="Consolas" w:cs="Times New Roman"/>
+          <w:color w:val="F8F8F2"/>
+          <w:kern w:val="0"/>
+          <w:sz w:val="21"/>
+          <w:szCs w:val="21"/>
+          <w:lang w:eastAsia="pt-BR"/>
+          <w14:ligatures w14:val="none"/>
+        </w:rPr>
+      </w:pPr>
+      <w:r>
+        <w:rPr>
+          <w:rFonts w:ascii="Consolas" w:eastAsia="Times New Roman" w:hAnsi="Consolas" w:cs="Times New Roman"/>
+          <w:color w:val="F8F8F2"/>
+          <w:kern w:val="0"/>
+          <w:sz w:val="21"/>
+          <w:szCs w:val="21"/>
+          <w:lang w:eastAsia="pt-BR"/>
+          <w14:ligatures w14:val="none"/>
+        </w:rPr>
+        <w:t xml:space="preserve">            </w:t>
+      </w:r>
+      <w:proofErr w:type="spellStart"/>
+      <w:r>
+        <w:rPr>
+          <w:rFonts w:ascii="Consolas" w:eastAsia="Times New Roman" w:hAnsi="Consolas" w:cs="Times New Roman"/>
+          <w:color w:val="F8F8F2"/>
+          <w:kern w:val="0"/>
+          <w:sz w:val="21"/>
+          <w:szCs w:val="21"/>
+          <w:lang w:eastAsia="pt-BR"/>
+          <w14:ligatures w14:val="none"/>
+        </w:rPr>
+        <w:t>count</w:t>
+      </w:r>
+      <w:proofErr w:type="spellEnd"/>
+      <w:r>
+        <w:rPr>
+          <w:rFonts w:ascii="Consolas" w:eastAsia="Times New Roman" w:hAnsi="Consolas" w:cs="Times New Roman"/>
+          <w:color w:val="FF79C6"/>
+          <w:kern w:val="0"/>
+          <w:sz w:val="21"/>
+          <w:szCs w:val="21"/>
+          <w:lang w:eastAsia="pt-BR"/>
+          <w14:ligatures w14:val="none"/>
+        </w:rPr>
+        <w:t>+=</w:t>
+      </w:r>
+      <w:r>
+        <w:rPr>
+          <w:rFonts w:ascii="Consolas" w:eastAsia="Times New Roman" w:hAnsi="Consolas" w:cs="Times New Roman"/>
+          <w:color w:val="BD93F9"/>
+          <w:kern w:val="0"/>
+          <w:sz w:val="21"/>
+          <w:szCs w:val="21"/>
+          <w:lang w:eastAsia="pt-BR"/>
+          <w14:ligatures w14:val="none"/>
+        </w:rPr>
+        <w:t>1</w:t>
+      </w:r>
+      <w:r>
+        <w:rPr>
+          <w:rFonts w:ascii="Consolas" w:eastAsia="Times New Roman" w:hAnsi="Consolas" w:cs="Times New Roman"/>
+          <w:color w:val="F8F8F2"/>
+          <w:kern w:val="0"/>
+          <w:sz w:val="21"/>
+          <w:szCs w:val="21"/>
+          <w:lang w:eastAsia="pt-BR"/>
+          <w14:ligatures w14:val="none"/>
+        </w:rPr>
+        <w:t>;</w:t>
+      </w:r>
+    </w:p>
+    <w:p>
+      <w:pPr>
+        <w:shd w:val="clear" w:color="auto" w:fill="282A36"/>
+        <w:spacing w:after="0" w:line="285" w:lineRule="atLeast"/>
+        <w:ind w:left="360"/>
+        <w:rPr>
+          <w:rFonts w:ascii="Consolas" w:eastAsia="Times New Roman" w:hAnsi="Consolas" w:cs="Times New Roman"/>
+          <w:color w:val="F8F8F2"/>
+          <w:kern w:val="0"/>
+          <w:sz w:val="21"/>
+          <w:szCs w:val="21"/>
+          <w:lang w:eastAsia="pt-BR"/>
+          <w14:ligatures w14:val="none"/>
+        </w:rPr>
+      </w:pPr>
+      <w:r>
+        <w:rPr>
+          <w:rFonts w:ascii="Consolas" w:eastAsia="Times New Roman" w:hAnsi="Consolas" w:cs="Times New Roman"/>
+          <w:color w:val="F8F8F2"/>
+          <w:kern w:val="0"/>
+          <w:sz w:val="21"/>
+          <w:szCs w:val="21"/>
+          <w:lang w:eastAsia="pt-BR"/>
+          <w14:ligatures w14:val="none"/>
+        </w:rPr>
+        <w:t>        }</w:t>
+      </w:r>
+    </w:p>
+    <w:p>
+      <w:pPr>
+        <w:shd w:val="clear" w:color="auto" w:fill="282A36"/>
+        <w:spacing w:after="0" w:line="285" w:lineRule="atLeast"/>
+        <w:ind w:left="360"/>
+        <w:rPr>
+          <w:rFonts w:ascii="Consolas" w:eastAsia="Times New Roman" w:hAnsi="Consolas" w:cs="Times New Roman"/>
+          <w:color w:val="F8F8F2"/>
+          <w:kern w:val="0"/>
+          <w:sz w:val="21"/>
+          <w:szCs w:val="21"/>
+          <w:lang w:eastAsia="pt-BR"/>
+          <w14:ligatures w14:val="none"/>
+        </w:rPr>
+      </w:pPr>
+      <w:r>
+        <w:rPr>
+          <w:rFonts w:ascii="Consolas" w:eastAsia="Times New Roman" w:hAnsi="Consolas" w:cs="Times New Roman"/>
+          <w:color w:val="F8F8F2"/>
+          <w:kern w:val="0"/>
+          <w:sz w:val="21"/>
+          <w:szCs w:val="21"/>
+          <w:lang w:eastAsia="pt-BR"/>
+          <w14:ligatures w14:val="none"/>
+        </w:rPr>
+        <w:t xml:space="preserve">        </w:t>
+      </w:r>
+      <w:proofErr w:type="spellStart"/>
+      <w:r>
+        <w:rPr>
+          <w:rFonts w:ascii="Consolas" w:eastAsia="Times New Roman" w:hAnsi="Consolas" w:cs="Times New Roman"/>
+          <w:color w:val="50FA7B"/>
+          <w:kern w:val="0"/>
+          <w:sz w:val="21"/>
+          <w:szCs w:val="21"/>
+          <w:lang w:eastAsia="pt-BR"/>
+          <w14:ligatures w14:val="none"/>
+        </w:rPr>
+        <w:t>printf</w:t>
+      </w:r>
+      <w:proofErr w:type="spellEnd"/>
+      <w:r>
+        <w:rPr>
+          <w:rFonts w:ascii="Consolas" w:eastAsia="Times New Roman" w:hAnsi="Consolas" w:cs="Times New Roman"/>
+          <w:color w:val="F8F8F2"/>
+          <w:kern w:val="0"/>
+          <w:sz w:val="21"/>
+          <w:szCs w:val="21"/>
+          <w:lang w:eastAsia="pt-BR"/>
+          <w14:ligatures w14:val="none"/>
+        </w:rPr>
+        <w:t>(</w:t>
+      </w:r>
+      <w:r>
+        <w:rPr>
+          <w:rFonts w:ascii="Consolas" w:eastAsia="Times New Roman" w:hAnsi="Consolas" w:cs="Times New Roman"/>
+          <w:color w:val="E9F284"/>
+          <w:kern w:val="0"/>
+          <w:sz w:val="21"/>
+          <w:szCs w:val="21"/>
+          <w:lang w:eastAsia="pt-BR"/>
+          <w14:ligatures w14:val="none"/>
+        </w:rPr>
+        <w:t>"</w:t>
+      </w:r>
+      <w:r>
+        <w:rPr>
+          <w:rFonts w:ascii="Consolas" w:eastAsia="Times New Roman" w:hAnsi="Consolas" w:cs="Times New Roman"/>
+          <w:color w:val="F1FA8C"/>
+          <w:kern w:val="0"/>
+          <w:sz w:val="21"/>
+          <w:szCs w:val="21"/>
+          <w:lang w:eastAsia="pt-BR"/>
+          <w14:ligatures w14:val="none"/>
+        </w:rPr>
+        <w:t>deseja continuar?[s/n]</w:t>
+      </w:r>
+      <w:r>
+        <w:rPr>
+          <w:rFonts w:ascii="Consolas" w:eastAsia="Times New Roman" w:hAnsi="Consolas" w:cs="Times New Roman"/>
+          <w:color w:val="FF79C6"/>
+          <w:kern w:val="0"/>
+          <w:sz w:val="21"/>
+          <w:szCs w:val="21"/>
+          <w:lang w:eastAsia="pt-BR"/>
+          <w14:ligatures w14:val="none"/>
+        </w:rPr>
+        <w:t>\n</w:t>
+      </w:r>
+      <w:r>
+        <w:rPr>
+          <w:rFonts w:ascii="Consolas" w:eastAsia="Times New Roman" w:hAnsi="Consolas" w:cs="Times New Roman"/>
+          <w:color w:val="E9F284"/>
+          <w:kern w:val="0"/>
+          <w:sz w:val="21"/>
+          <w:szCs w:val="21"/>
+          <w:lang w:eastAsia="pt-BR"/>
+          <w14:ligatures w14:val="none"/>
+        </w:rPr>
+        <w:t>"</w:t>
+      </w:r>
+      <w:r>
+        <w:rPr>
+          <w:rFonts w:ascii="Consolas" w:eastAsia="Times New Roman" w:hAnsi="Consolas" w:cs="Times New Roman"/>
+          <w:color w:val="F8F8F2"/>
+          <w:kern w:val="0"/>
+          <w:sz w:val="21"/>
+          <w:szCs w:val="21"/>
+          <w:lang w:eastAsia="pt-BR"/>
+          <w14:ligatures w14:val="none"/>
+        </w:rPr>
+        <w:t>);</w:t>
+      </w:r>
+    </w:p>
+    <w:p>
+      <w:pPr>
+        <w:shd w:val="clear" w:color="auto" w:fill="282A36"/>
+        <w:spacing w:after="0" w:line="285" w:lineRule="atLeast"/>
+        <w:ind w:left="360"/>
+        <w:rPr>
+          <w:rFonts w:ascii="Consolas" w:eastAsia="Times New Roman" w:hAnsi="Consolas" w:cs="Times New Roman"/>
+          <w:color w:val="F8F8F2"/>
+          <w:kern w:val="0"/>
+          <w:sz w:val="21"/>
+          <w:szCs w:val="21"/>
+          <w:lang w:eastAsia="pt-BR"/>
+          <w14:ligatures w14:val="none"/>
+        </w:rPr>
+      </w:pPr>
+      <w:r>
+        <w:rPr>
+          <w:rFonts w:ascii="Consolas" w:eastAsia="Times New Roman" w:hAnsi="Consolas" w:cs="Times New Roman"/>
+          <w:color w:val="F8F8F2"/>
+          <w:kern w:val="0"/>
+          <w:sz w:val="21"/>
+          <w:szCs w:val="21"/>
+          <w:lang w:eastAsia="pt-BR"/>
+          <w14:ligatures w14:val="none"/>
+        </w:rPr>
+        <w:t xml:space="preserve">        </w:t>
+      </w:r>
+      <w:proofErr w:type="spellStart"/>
+      <w:r>
+        <w:rPr>
+          <w:rFonts w:ascii="Consolas" w:eastAsia="Times New Roman" w:hAnsi="Consolas" w:cs="Times New Roman"/>
+          <w:color w:val="50FA7B"/>
+          <w:kern w:val="0"/>
+          <w:sz w:val="21"/>
+          <w:szCs w:val="21"/>
+          <w:lang w:eastAsia="pt-BR"/>
+          <w14:ligatures w14:val="none"/>
+        </w:rPr>
+        <w:t>scanf</w:t>
+      </w:r>
+      <w:proofErr w:type="spellEnd"/>
+      <w:r>
+        <w:rPr>
+          <w:rFonts w:ascii="Consolas" w:eastAsia="Times New Roman" w:hAnsi="Consolas" w:cs="Times New Roman"/>
+          <w:color w:val="F8F8F2"/>
+          <w:kern w:val="0"/>
+          <w:sz w:val="21"/>
+          <w:szCs w:val="21"/>
+          <w:lang w:eastAsia="pt-BR"/>
+          <w14:ligatures w14:val="none"/>
+        </w:rPr>
+        <w:t>(</w:t>
+      </w:r>
+      <w:r>
+        <w:rPr>
+          <w:rFonts w:ascii="Consolas" w:eastAsia="Times New Roman" w:hAnsi="Consolas" w:cs="Times New Roman"/>
+          <w:color w:val="E9F284"/>
+          <w:kern w:val="0"/>
+          <w:sz w:val="21"/>
+          <w:szCs w:val="21"/>
+          <w:lang w:eastAsia="pt-BR"/>
+          <w14:ligatures w14:val="none"/>
+        </w:rPr>
+        <w:t>"</w:t>
+      </w:r>
+      <w:r>
+        <w:rPr>
+          <w:rFonts w:ascii="Consolas" w:eastAsia="Times New Roman" w:hAnsi="Consolas" w:cs="Times New Roman"/>
+          <w:color w:val="F1FA8C"/>
+          <w:kern w:val="0"/>
+          <w:sz w:val="21"/>
+          <w:szCs w:val="21"/>
+          <w:lang w:eastAsia="pt-BR"/>
+          <w14:ligatures w14:val="none"/>
+        </w:rPr>
+        <w:t xml:space="preserve"> </w:t>
+      </w:r>
+      <w:r>
+        <w:rPr>
+          <w:rFonts w:ascii="Consolas" w:eastAsia="Times New Roman" w:hAnsi="Consolas" w:cs="Times New Roman"/>
+          <w:color w:val="BD93F9"/>
+          <w:kern w:val="0"/>
+          <w:sz w:val="21"/>
+          <w:szCs w:val="21"/>
+          <w:lang w:eastAsia="pt-BR"/>
+          <w14:ligatures w14:val="none"/>
+        </w:rPr>
+        <w:t>%</w:t>
+      </w:r>
+      <w:proofErr w:type="spellStart"/>
+      <w:r>
+        <w:rPr>
+          <w:rFonts w:ascii="Consolas" w:eastAsia="Times New Roman" w:hAnsi="Consolas" w:cs="Times New Roman"/>
+          <w:color w:val="BD93F9"/>
+          <w:kern w:val="0"/>
+          <w:sz w:val="21"/>
+          <w:szCs w:val="21"/>
+          <w:lang w:eastAsia="pt-BR"/>
+          <w14:ligatures w14:val="none"/>
+        </w:rPr>
+        <w:t>c</w:t>
+      </w:r>
+      <w:r>
+        <w:rPr>
+          <w:rFonts w:ascii="Consolas" w:eastAsia="Times New Roman" w:hAnsi="Consolas" w:cs="Times New Roman"/>
+          <w:color w:val="E9F284"/>
+          <w:kern w:val="0"/>
+          <w:sz w:val="21"/>
+          <w:szCs w:val="21"/>
+          <w:lang w:eastAsia="pt-BR"/>
+          <w14:ligatures w14:val="none"/>
+        </w:rPr>
+        <w:t>"</w:t>
+      </w:r>
+      <w:r>
+        <w:rPr>
+          <w:rFonts w:ascii="Consolas" w:eastAsia="Times New Roman" w:hAnsi="Consolas" w:cs="Times New Roman"/>
+          <w:color w:val="F8F8F2"/>
+          <w:kern w:val="0"/>
+          <w:sz w:val="21"/>
+          <w:szCs w:val="21"/>
+          <w:lang w:eastAsia="pt-BR"/>
+          <w14:ligatures w14:val="none"/>
+        </w:rPr>
+        <w:t>,</w:t>
+      </w:r>
+      <w:r>
+        <w:rPr>
+          <w:rFonts w:ascii="Consolas" w:eastAsia="Times New Roman" w:hAnsi="Consolas" w:cs="Times New Roman"/>
+          <w:color w:val="FF79C6"/>
+          <w:kern w:val="0"/>
+          <w:sz w:val="21"/>
+          <w:szCs w:val="21"/>
+          <w:lang w:eastAsia="pt-BR"/>
+          <w14:ligatures w14:val="none"/>
+        </w:rPr>
+        <w:t>&amp;</w:t>
+      </w:r>
+      <w:r>
+        <w:rPr>
+          <w:rFonts w:ascii="Consolas" w:eastAsia="Times New Roman" w:hAnsi="Consolas" w:cs="Times New Roman"/>
+          <w:color w:val="F8F8F2"/>
+          <w:kern w:val="0"/>
+          <w:sz w:val="21"/>
+          <w:szCs w:val="21"/>
+          <w:lang w:eastAsia="pt-BR"/>
+          <w14:ligatures w14:val="none"/>
+        </w:rPr>
+        <w:t>sair</w:t>
+      </w:r>
+      <w:proofErr w:type="spellEnd"/>
+      <w:r>
+        <w:rPr>
+          <w:rFonts w:ascii="Consolas" w:eastAsia="Times New Roman" w:hAnsi="Consolas" w:cs="Times New Roman"/>
+          <w:color w:val="F8F8F2"/>
+          <w:kern w:val="0"/>
+          <w:sz w:val="21"/>
+          <w:szCs w:val="21"/>
+          <w:lang w:eastAsia="pt-BR"/>
+          <w14:ligatures w14:val="none"/>
+        </w:rPr>
+        <w:t>);</w:t>
+      </w:r>
+    </w:p>
+    <w:p>
+      <w:pPr>
+        <w:shd w:val="clear" w:color="auto" w:fill="282A36"/>
+        <w:spacing w:after="0" w:line="285" w:lineRule="atLeast"/>
+        <w:ind w:left="360"/>
+        <w:rPr>
+          <w:rFonts w:ascii="Consolas" w:eastAsia="Times New Roman" w:hAnsi="Consolas" w:cs="Times New Roman"/>
+          <w:color w:val="F8F8F2"/>
+          <w:kern w:val="0"/>
+          <w:sz w:val="21"/>
+          <w:szCs w:val="21"/>
+          <w:lang w:eastAsia="pt-BR"/>
+          <w14:ligatures w14:val="none"/>
+        </w:rPr>
+      </w:pPr>
+      <w:r>
+        <w:rPr>
+          <w:rFonts w:ascii="Consolas" w:eastAsia="Times New Roman" w:hAnsi="Consolas" w:cs="Times New Roman"/>
+          <w:color w:val="F8F8F2"/>
+          <w:kern w:val="0"/>
+          <w:sz w:val="21"/>
+          <w:szCs w:val="21"/>
+          <w:lang w:eastAsia="pt-BR"/>
+          <w14:ligatures w14:val="none"/>
+        </w:rPr>
+        <w:t xml:space="preserve">        </w:t>
+      </w:r>
+    </w:p>
+    <w:p>
+      <w:pPr>
+        <w:shd w:val="clear" w:color="auto" w:fill="282A36"/>
+        <w:spacing w:after="0" w:line="285" w:lineRule="atLeast"/>
+        <w:ind w:left="360"/>
+        <w:rPr>
+          <w:rFonts w:ascii="Consolas" w:eastAsia="Times New Roman" w:hAnsi="Consolas" w:cs="Times New Roman"/>
+          <w:color w:val="F8F8F2"/>
+          <w:kern w:val="0"/>
+          <w:sz w:val="21"/>
+          <w:szCs w:val="21"/>
+          <w:lang w:eastAsia="pt-BR"/>
+          <w14:ligatures w14:val="none"/>
+        </w:rPr>
+      </w:pPr>
+      <w:r>
+        <w:rPr>
+          <w:rFonts w:ascii="Consolas" w:eastAsia="Times New Roman" w:hAnsi="Consolas" w:cs="Times New Roman"/>
+          <w:color w:val="F8F8F2"/>
+          <w:kern w:val="0"/>
+          <w:sz w:val="21"/>
+          <w:szCs w:val="21"/>
+          <w:lang w:eastAsia="pt-BR"/>
+          <w14:ligatures w14:val="none"/>
+        </w:rPr>
+        <w:t xml:space="preserve">        sair </w:t>
+      </w:r>
+      <w:r>
+        <w:rPr>
+          <w:rFonts w:ascii="Consolas" w:eastAsia="Times New Roman" w:hAnsi="Consolas" w:cs="Times New Roman"/>
+          <w:color w:val="FF79C6"/>
+          <w:kern w:val="0"/>
+          <w:sz w:val="21"/>
+          <w:szCs w:val="21"/>
+          <w:lang w:eastAsia="pt-BR"/>
+          <w14:ligatures w14:val="none"/>
+        </w:rPr>
+        <w:t>=</w:t>
+      </w:r>
+      <w:r>
+        <w:rPr>
+          <w:rFonts w:ascii="Consolas" w:eastAsia="Times New Roman" w:hAnsi="Consolas" w:cs="Times New Roman"/>
+          <w:color w:val="F8F8F2"/>
+          <w:kern w:val="0"/>
+          <w:sz w:val="21"/>
+          <w:szCs w:val="21"/>
+          <w:lang w:eastAsia="pt-BR"/>
+          <w14:ligatures w14:val="none"/>
+        </w:rPr>
+        <w:t xml:space="preserve"> </w:t>
+      </w:r>
+      <w:proofErr w:type="spellStart"/>
+      <w:r>
+        <w:rPr>
+          <w:rFonts w:ascii="Consolas" w:eastAsia="Times New Roman" w:hAnsi="Consolas" w:cs="Times New Roman"/>
+          <w:color w:val="50FA7B"/>
+          <w:kern w:val="0"/>
+          <w:sz w:val="21"/>
+          <w:szCs w:val="21"/>
+          <w:lang w:eastAsia="pt-BR"/>
+          <w14:ligatures w14:val="none"/>
+        </w:rPr>
+        <w:t>toupper</w:t>
+      </w:r>
+      <w:proofErr w:type="spellEnd"/>
+      <w:r>
+        <w:rPr>
+          <w:rFonts w:ascii="Consolas" w:eastAsia="Times New Roman" w:hAnsi="Consolas" w:cs="Times New Roman"/>
+          <w:color w:val="F8F8F2"/>
+          <w:kern w:val="0"/>
+          <w:sz w:val="21"/>
+          <w:szCs w:val="21"/>
+          <w:lang w:eastAsia="pt-BR"/>
+          <w14:ligatures w14:val="none"/>
+        </w:rPr>
+        <w:t>(sair);</w:t>
+      </w:r>
+    </w:p>
+    <w:p>
+      <w:pPr>
+        <w:shd w:val="clear" w:color="auto" w:fill="282A36"/>
+        <w:spacing w:after="0" w:line="285" w:lineRule="atLeast"/>
+        <w:ind w:left="360"/>
+        <w:rPr>
+          <w:rFonts w:ascii="Consolas" w:eastAsia="Times New Roman" w:hAnsi="Consolas" w:cs="Times New Roman"/>
+          <w:color w:val="F8F8F2"/>
+          <w:kern w:val="0"/>
+          <w:sz w:val="21"/>
+          <w:szCs w:val="21"/>
+          <w:lang w:eastAsia="pt-BR"/>
+          <w14:ligatures w14:val="none"/>
+        </w:rPr>
+      </w:pPr>
+      <w:r>
+        <w:rPr>
+          <w:rFonts w:ascii="Consolas" w:eastAsia="Times New Roman" w:hAnsi="Consolas" w:cs="Times New Roman"/>
+          <w:color w:val="F8F8F2"/>
+          <w:kern w:val="0"/>
+          <w:sz w:val="21"/>
+          <w:szCs w:val="21"/>
+          <w:lang w:eastAsia="pt-BR"/>
+          <w14:ligatures w14:val="none"/>
+        </w:rPr>
+        <w:t xml:space="preserve">        </w:t>
+      </w:r>
+    </w:p>
+    <w:p>
+      <w:pPr>
+        <w:shd w:val="clear" w:color="auto" w:fill="282A36"/>
+        <w:spacing w:after="0" w:line="285" w:lineRule="atLeast"/>
+        <w:ind w:left="360"/>
+        <w:rPr>
+          <w:rFonts w:ascii="Consolas" w:eastAsia="Times New Roman" w:hAnsi="Consolas" w:cs="Times New Roman"/>
+          <w:color w:val="F8F8F2"/>
+          <w:kern w:val="0"/>
+          <w:sz w:val="21"/>
+          <w:szCs w:val="21"/>
+          <w:lang w:eastAsia="pt-BR"/>
+          <w14:ligatures w14:val="none"/>
+        </w:rPr>
+      </w:pPr>
+      <w:r>
+        <w:rPr>
+          <w:rFonts w:ascii="Consolas" w:eastAsia="Times New Roman" w:hAnsi="Consolas" w:cs="Times New Roman"/>
+          <w:color w:val="F8F8F2"/>
+          <w:kern w:val="0"/>
+          <w:sz w:val="21"/>
+          <w:szCs w:val="21"/>
+          <w:lang w:eastAsia="pt-BR"/>
+          <w14:ligatures w14:val="none"/>
+        </w:rPr>
+        <w:t>    }</w:t>
+      </w:r>
+      <w:proofErr w:type="spellStart"/>
+      <w:r>
+        <w:rPr>
+          <w:rFonts w:ascii="Consolas" w:eastAsia="Times New Roman" w:hAnsi="Consolas" w:cs="Times New Roman"/>
+          <w:color w:val="FF79C6"/>
+          <w:kern w:val="0"/>
+          <w:sz w:val="21"/>
+          <w:szCs w:val="21"/>
+          <w:lang w:eastAsia="pt-BR"/>
+          <w14:ligatures w14:val="none"/>
+        </w:rPr>
+        <w:t>while</w:t>
+      </w:r>
+      <w:proofErr w:type="spellEnd"/>
+      <w:r>
+        <w:rPr>
+          <w:rFonts w:ascii="Consolas" w:eastAsia="Times New Roman" w:hAnsi="Consolas" w:cs="Times New Roman"/>
+          <w:color w:val="F8F8F2"/>
+          <w:kern w:val="0"/>
+          <w:sz w:val="21"/>
+          <w:szCs w:val="21"/>
+          <w:lang w:eastAsia="pt-BR"/>
+          <w14:ligatures w14:val="none"/>
+        </w:rPr>
+        <w:t>(sair</w:t>
+      </w:r>
+      <w:r>
+        <w:rPr>
+          <w:rFonts w:ascii="Consolas" w:eastAsia="Times New Roman" w:hAnsi="Consolas" w:cs="Times New Roman"/>
+          <w:color w:val="FF79C6"/>
+          <w:kern w:val="0"/>
+          <w:sz w:val="21"/>
+          <w:szCs w:val="21"/>
+          <w:lang w:eastAsia="pt-BR"/>
+          <w14:ligatures w14:val="none"/>
+        </w:rPr>
+        <w:t>==</w:t>
+      </w:r>
+      <w:r>
+        <w:rPr>
+          <w:rFonts w:ascii="Consolas" w:eastAsia="Times New Roman" w:hAnsi="Consolas" w:cs="Times New Roman"/>
+          <w:color w:val="E9F284"/>
+          <w:kern w:val="0"/>
+          <w:sz w:val="21"/>
+          <w:szCs w:val="21"/>
+          <w:lang w:eastAsia="pt-BR"/>
+          <w14:ligatures w14:val="none"/>
+        </w:rPr>
+        <w:t>'</w:t>
+      </w:r>
+      <w:r>
+        <w:rPr>
+          <w:rFonts w:ascii="Consolas" w:eastAsia="Times New Roman" w:hAnsi="Consolas" w:cs="Times New Roman"/>
+          <w:color w:val="F1FA8C"/>
+          <w:kern w:val="0"/>
+          <w:sz w:val="21"/>
+          <w:szCs w:val="21"/>
+          <w:lang w:eastAsia="pt-BR"/>
+          <w14:ligatures w14:val="none"/>
+        </w:rPr>
+        <w:t>S</w:t>
+      </w:r>
+      <w:r>
+        <w:rPr>
+          <w:rFonts w:ascii="Consolas" w:eastAsia="Times New Roman" w:hAnsi="Consolas" w:cs="Times New Roman"/>
+          <w:color w:val="E9F284"/>
+          <w:kern w:val="0"/>
+          <w:sz w:val="21"/>
+          <w:szCs w:val="21"/>
+          <w:lang w:eastAsia="pt-BR"/>
+          <w14:ligatures w14:val="none"/>
+        </w:rPr>
+        <w:t>'</w:t>
+      </w:r>
+      <w:r>
+        <w:rPr>
+          <w:rFonts w:ascii="Consolas" w:eastAsia="Times New Roman" w:hAnsi="Consolas" w:cs="Times New Roman"/>
+          <w:color w:val="F8F8F2"/>
+          <w:kern w:val="0"/>
+          <w:sz w:val="21"/>
+          <w:szCs w:val="21"/>
+          <w:lang w:eastAsia="pt-BR"/>
+          <w14:ligatures w14:val="none"/>
+        </w:rPr>
+        <w:t>);</w:t>
+      </w:r>
+    </w:p>
+    <w:p>
+      <w:pPr>
+        <w:shd w:val="clear" w:color="auto" w:fill="282A36"/>
+        <w:spacing w:after="0" w:line="285" w:lineRule="atLeast"/>
+        <w:ind w:left="360"/>
+        <w:rPr>
+          <w:rFonts w:ascii="Consolas" w:eastAsia="Times New Roman" w:hAnsi="Consolas" w:cs="Times New Roman"/>
+          <w:color w:val="F8F8F2"/>
+          <w:kern w:val="0"/>
+          <w:sz w:val="21"/>
+          <w:szCs w:val="21"/>
+          <w:lang w:eastAsia="pt-BR"/>
+          <w14:ligatures w14:val="none"/>
+        </w:rPr>
+      </w:pPr>
+    </w:p>
+    <w:p>
+      <w:pPr>
+        <w:shd w:val="clear" w:color="auto" w:fill="282A36"/>
+        <w:spacing w:after="0" w:line="285" w:lineRule="atLeast"/>
+        <w:ind w:left="360"/>
+        <w:rPr>
+          <w:rFonts w:ascii="Consolas" w:eastAsia="Times New Roman" w:hAnsi="Consolas" w:cs="Times New Roman"/>
+          <w:color w:val="F8F8F2"/>
+          <w:kern w:val="0"/>
+          <w:sz w:val="21"/>
+          <w:szCs w:val="21"/>
+          <w:lang w:eastAsia="pt-BR"/>
+          <w14:ligatures w14:val="none"/>
+        </w:rPr>
+      </w:pPr>
+      <w:r>
+        <w:rPr>
+          <w:rFonts w:ascii="Consolas" w:eastAsia="Times New Roman" w:hAnsi="Consolas" w:cs="Times New Roman"/>
+          <w:color w:val="F8F8F2"/>
+          <w:kern w:val="0"/>
+          <w:sz w:val="21"/>
+          <w:szCs w:val="21"/>
+          <w:lang w:eastAsia="pt-BR"/>
+          <w14:ligatures w14:val="none"/>
+        </w:rPr>
+        <w:t xml:space="preserve">    </w:t>
+      </w:r>
+      <w:proofErr w:type="gramStart"/>
+      <w:r>
+        <w:rPr>
+          <w:rFonts w:ascii="Consolas" w:eastAsia="Times New Roman" w:hAnsi="Consolas" w:cs="Times New Roman"/>
+          <w:color w:val="F8F8F2"/>
+          <w:kern w:val="0"/>
+          <w:sz w:val="21"/>
+          <w:szCs w:val="21"/>
+          <w:lang w:eastAsia="pt-BR"/>
+          <w14:ligatures w14:val="none"/>
+        </w:rPr>
+        <w:t>media</w:t>
+      </w:r>
+      <w:proofErr w:type="gramEnd"/>
+      <w:r>
+        <w:rPr>
+          <w:rFonts w:ascii="Consolas" w:eastAsia="Times New Roman" w:hAnsi="Consolas" w:cs="Times New Roman"/>
+          <w:color w:val="FF79C6"/>
+          <w:kern w:val="0"/>
+          <w:sz w:val="21"/>
+          <w:szCs w:val="21"/>
+          <w:lang w:eastAsia="pt-BR"/>
+          <w14:ligatures w14:val="none"/>
+        </w:rPr>
+        <w:t>=</w:t>
+      </w:r>
+      <w:r>
+        <w:rPr>
+          <w:rFonts w:ascii="Consolas" w:eastAsia="Times New Roman" w:hAnsi="Consolas" w:cs="Times New Roman"/>
+          <w:color w:val="F8F8F2"/>
+          <w:kern w:val="0"/>
+          <w:sz w:val="21"/>
+          <w:szCs w:val="21"/>
+          <w:lang w:eastAsia="pt-BR"/>
+          <w14:ligatures w14:val="none"/>
+        </w:rPr>
+        <w:t xml:space="preserve"> (</w:t>
+      </w:r>
+      <w:proofErr w:type="spellStart"/>
+      <w:r>
+        <w:rPr>
+          <w:rFonts w:ascii="Consolas" w:eastAsia="Times New Roman" w:hAnsi="Consolas" w:cs="Times New Roman"/>
+          <w:color w:val="FF79C6"/>
+          <w:kern w:val="0"/>
+          <w:sz w:val="21"/>
+          <w:szCs w:val="21"/>
+          <w:lang w:eastAsia="pt-BR"/>
+          <w14:ligatures w14:val="none"/>
+        </w:rPr>
+        <w:t>float</w:t>
+      </w:r>
+      <w:proofErr w:type="spellEnd"/>
+      <w:r>
+        <w:rPr>
+          <w:rFonts w:ascii="Consolas" w:eastAsia="Times New Roman" w:hAnsi="Consolas" w:cs="Times New Roman"/>
+          <w:color w:val="F8F8F2"/>
+          <w:kern w:val="0"/>
+          <w:sz w:val="21"/>
+          <w:szCs w:val="21"/>
+          <w:lang w:eastAsia="pt-BR"/>
+          <w14:ligatures w14:val="none"/>
+        </w:rPr>
+        <w:t>) soma</w:t>
+      </w:r>
+      <w:r>
+        <w:rPr>
+          <w:rFonts w:ascii="Consolas" w:eastAsia="Times New Roman" w:hAnsi="Consolas" w:cs="Times New Roman"/>
+          <w:color w:val="FF79C6"/>
+          <w:kern w:val="0"/>
+          <w:sz w:val="21"/>
+          <w:szCs w:val="21"/>
+          <w:lang w:eastAsia="pt-BR"/>
+          <w14:ligatures w14:val="none"/>
+        </w:rPr>
+        <w:t>/</w:t>
+      </w:r>
+      <w:proofErr w:type="spellStart"/>
+      <w:r>
+        <w:rPr>
+          <w:rFonts w:ascii="Consolas" w:eastAsia="Times New Roman" w:hAnsi="Consolas" w:cs="Times New Roman"/>
+          <w:color w:val="F8F8F2"/>
+          <w:kern w:val="0"/>
+          <w:sz w:val="21"/>
+          <w:szCs w:val="21"/>
+          <w:lang w:eastAsia="pt-BR"/>
+          <w14:ligatures w14:val="none"/>
+        </w:rPr>
+        <w:t>count</w:t>
+      </w:r>
+      <w:proofErr w:type="spellEnd"/>
+      <w:r>
+        <w:rPr>
+          <w:rFonts w:ascii="Consolas" w:eastAsia="Times New Roman" w:hAnsi="Consolas" w:cs="Times New Roman"/>
+          <w:color w:val="F8F8F2"/>
+          <w:kern w:val="0"/>
+          <w:sz w:val="21"/>
+          <w:szCs w:val="21"/>
+          <w:lang w:eastAsia="pt-BR"/>
+          <w14:ligatures w14:val="none"/>
+        </w:rPr>
+        <w:t>;</w:t>
+      </w:r>
+    </w:p>
+    <w:p>
+      <w:pPr>
+        <w:shd w:val="clear" w:color="auto" w:fill="282A36"/>
+        <w:spacing w:after="0" w:line="285" w:lineRule="atLeast"/>
+        <w:ind w:left="360"/>
+        <w:rPr>
+          <w:rFonts w:ascii="Consolas" w:eastAsia="Times New Roman" w:hAnsi="Consolas" w:cs="Times New Roman"/>
+          <w:color w:val="F8F8F2"/>
+          <w:kern w:val="0"/>
+          <w:sz w:val="21"/>
+          <w:szCs w:val="21"/>
+          <w:lang w:eastAsia="pt-BR"/>
+          <w14:ligatures w14:val="none"/>
+        </w:rPr>
+      </w:pPr>
+    </w:p>
+    <w:p>
+      <w:pPr>
+        <w:shd w:val="clear" w:color="auto" w:fill="282A36"/>
+        <w:spacing w:after="0" w:line="285" w:lineRule="atLeast"/>
+        <w:ind w:left="360"/>
+        <w:rPr>
+          <w:rFonts w:ascii="Consolas" w:eastAsia="Times New Roman" w:hAnsi="Consolas" w:cs="Times New Roman"/>
+          <w:color w:val="F8F8F2"/>
+          <w:kern w:val="0"/>
+          <w:sz w:val="21"/>
+          <w:szCs w:val="21"/>
+          <w:lang w:eastAsia="pt-BR"/>
+          <w14:ligatures w14:val="none"/>
+        </w:rPr>
+      </w:pPr>
+      <w:r>
+        <w:rPr>
+          <w:rFonts w:ascii="Consolas" w:eastAsia="Times New Roman" w:hAnsi="Consolas" w:cs="Times New Roman"/>
+          <w:color w:val="F8F8F2"/>
+          <w:kern w:val="0"/>
+          <w:sz w:val="21"/>
+          <w:szCs w:val="21"/>
+          <w:lang w:eastAsia="pt-BR"/>
+          <w14:ligatures w14:val="none"/>
+        </w:rPr>
+        <w:t xml:space="preserve">    </w:t>
+      </w:r>
+      <w:proofErr w:type="spellStart"/>
+      <w:r>
+        <w:rPr>
+          <w:rFonts w:ascii="Consolas" w:eastAsia="Times New Roman" w:hAnsi="Consolas" w:cs="Times New Roman"/>
+          <w:color w:val="50FA7B"/>
+          <w:kern w:val="0"/>
+          <w:sz w:val="21"/>
+          <w:szCs w:val="21"/>
+          <w:lang w:eastAsia="pt-BR"/>
+          <w14:ligatures w14:val="none"/>
+        </w:rPr>
+        <w:t>printf</w:t>
+      </w:r>
+      <w:proofErr w:type="spellEnd"/>
+      <w:r>
+        <w:rPr>
+          <w:rFonts w:ascii="Consolas" w:eastAsia="Times New Roman" w:hAnsi="Consolas" w:cs="Times New Roman"/>
+          <w:color w:val="F8F8F2"/>
+          <w:kern w:val="0"/>
+          <w:sz w:val="21"/>
+          <w:szCs w:val="21"/>
+          <w:lang w:eastAsia="pt-BR"/>
+          <w14:ligatures w14:val="none"/>
+        </w:rPr>
+        <w:t>(</w:t>
+      </w:r>
+      <w:r>
+        <w:rPr>
+          <w:rFonts w:ascii="Consolas" w:eastAsia="Times New Roman" w:hAnsi="Consolas" w:cs="Times New Roman"/>
+          <w:color w:val="E9F284"/>
+          <w:kern w:val="0"/>
+          <w:sz w:val="21"/>
+          <w:szCs w:val="21"/>
+          <w:lang w:eastAsia="pt-BR"/>
+          <w14:ligatures w14:val="none"/>
+        </w:rPr>
+        <w:t>"</w:t>
+      </w:r>
+      <w:r>
+        <w:rPr>
+          <w:rFonts w:ascii="Consolas" w:eastAsia="Times New Roman" w:hAnsi="Consolas" w:cs="Times New Roman"/>
+          <w:color w:val="BD93F9"/>
+          <w:kern w:val="0"/>
+          <w:sz w:val="21"/>
+          <w:szCs w:val="21"/>
+          <w:lang w:eastAsia="pt-BR"/>
+          <w14:ligatures w14:val="none"/>
+        </w:rPr>
+        <w:t>%0.2f</w:t>
+      </w:r>
+      <w:r>
+        <w:rPr>
+          <w:rFonts w:ascii="Consolas" w:eastAsia="Times New Roman" w:hAnsi="Consolas" w:cs="Times New Roman"/>
+          <w:color w:val="E9F284"/>
+          <w:kern w:val="0"/>
+          <w:sz w:val="21"/>
+          <w:szCs w:val="21"/>
+          <w:lang w:eastAsia="pt-BR"/>
+          <w14:ligatures w14:val="none"/>
+        </w:rPr>
+        <w:t>"</w:t>
+      </w:r>
+      <w:r>
+        <w:rPr>
+          <w:rFonts w:ascii="Consolas" w:eastAsia="Times New Roman" w:hAnsi="Consolas" w:cs="Times New Roman"/>
+          <w:color w:val="F8F8F2"/>
+          <w:kern w:val="0"/>
+          <w:sz w:val="21"/>
+          <w:szCs w:val="21"/>
+          <w:lang w:eastAsia="pt-BR"/>
+          <w14:ligatures w14:val="none"/>
+        </w:rPr>
+        <w:t>,</w:t>
+      </w:r>
+      <w:proofErr w:type="gramStart"/>
+      <w:r>
+        <w:rPr>
+          <w:rFonts w:ascii="Consolas" w:eastAsia="Times New Roman" w:hAnsi="Consolas" w:cs="Times New Roman"/>
+          <w:color w:val="F8F8F2"/>
+          <w:kern w:val="0"/>
+          <w:sz w:val="21"/>
+          <w:szCs w:val="21"/>
+          <w:lang w:eastAsia="pt-BR"/>
+          <w14:ligatures w14:val="none"/>
+        </w:rPr>
+        <w:t>media</w:t>
+      </w:r>
+      <w:proofErr w:type="gramEnd"/>
+      <w:r>
+        <w:rPr>
+          <w:rFonts w:ascii="Consolas" w:eastAsia="Times New Roman" w:hAnsi="Consolas" w:cs="Times New Roman"/>
+          <w:color w:val="F8F8F2"/>
+          <w:kern w:val="0"/>
+          <w:sz w:val="21"/>
+          <w:szCs w:val="21"/>
+          <w:lang w:eastAsia="pt-BR"/>
+          <w14:ligatures w14:val="none"/>
+        </w:rPr>
+        <w:t>);</w:t>
+      </w:r>
+    </w:p>
+    <w:p>
+      <w:pPr>
+        <w:shd w:val="clear" w:color="auto" w:fill="282A36"/>
+        <w:spacing w:after="0" w:line="285" w:lineRule="atLeast"/>
+        <w:ind w:left="360"/>
+        <w:rPr>
+          <w:rFonts w:ascii="Consolas" w:eastAsia="Times New Roman" w:hAnsi="Consolas" w:cs="Times New Roman"/>
+          <w:color w:val="F8F8F2"/>
+          <w:kern w:val="0"/>
+          <w:sz w:val="21"/>
+          <w:szCs w:val="21"/>
+          <w:lang w:eastAsia="pt-BR"/>
+          <w14:ligatures w14:val="none"/>
+        </w:rPr>
+      </w:pPr>
+      <w:r>
+        <w:rPr>
+          <w:rFonts w:ascii="Consolas" w:eastAsia="Times New Roman" w:hAnsi="Consolas" w:cs="Times New Roman"/>
+          <w:color w:val="F8F8F2"/>
+          <w:kern w:val="0"/>
+          <w:sz w:val="21"/>
+          <w:szCs w:val="21"/>
+          <w:lang w:eastAsia="pt-BR"/>
+          <w14:ligatures w14:val="none"/>
+        </w:rPr>
+        <w:t xml:space="preserve">    </w:t>
+      </w:r>
+      <w:proofErr w:type="spellStart"/>
+      <w:r>
+        <w:rPr>
+          <w:rFonts w:ascii="Consolas" w:eastAsia="Times New Roman" w:hAnsi="Consolas" w:cs="Times New Roman"/>
+          <w:color w:val="FF79C6"/>
+          <w:kern w:val="0"/>
+          <w:sz w:val="21"/>
+          <w:szCs w:val="21"/>
+          <w:lang w:eastAsia="pt-BR"/>
+          <w14:ligatures w14:val="none"/>
+        </w:rPr>
+        <w:t>return</w:t>
+      </w:r>
+      <w:proofErr w:type="spellEnd"/>
+      <w:r>
+        <w:rPr>
+          <w:rFonts w:ascii="Consolas" w:eastAsia="Times New Roman" w:hAnsi="Consolas" w:cs="Times New Roman"/>
+          <w:color w:val="F8F8F2"/>
+          <w:kern w:val="0"/>
+          <w:sz w:val="21"/>
+          <w:szCs w:val="21"/>
+          <w:lang w:eastAsia="pt-BR"/>
+          <w14:ligatures w14:val="none"/>
+        </w:rPr>
+        <w:t xml:space="preserve"> </w:t>
+      </w:r>
+      <w:r>
+        <w:rPr>
+          <w:rFonts w:ascii="Consolas" w:eastAsia="Times New Roman" w:hAnsi="Consolas" w:cs="Times New Roman"/>
+          <w:color w:val="BD93F9"/>
+          <w:kern w:val="0"/>
+          <w:sz w:val="21"/>
+          <w:szCs w:val="21"/>
+          <w:lang w:eastAsia="pt-BR"/>
+          <w14:ligatures w14:val="none"/>
+        </w:rPr>
+        <w:t>0</w:t>
+      </w:r>
+      <w:r>
+        <w:rPr>
+          <w:rFonts w:ascii="Consolas" w:eastAsia="Times New Roman" w:hAnsi="Consolas" w:cs="Times New Roman"/>
+          <w:color w:val="F8F8F2"/>
+          <w:kern w:val="0"/>
+          <w:sz w:val="21"/>
+          <w:szCs w:val="21"/>
+          <w:lang w:eastAsia="pt-BR"/>
+          <w14:ligatures w14:val="none"/>
+        </w:rPr>
+        <w:t xml:space="preserve">;   </w:t>
+      </w:r>
+    </w:p>
+    <w:p>
+      <w:pPr>
+        <w:shd w:val="clear" w:color="auto" w:fill="282A36"/>
+        <w:spacing w:after="0" w:line="285" w:lineRule="atLeast"/>
+        <w:ind w:left="360"/>
+        <w:rPr>
+          <w:rFonts w:ascii="Consolas" w:eastAsia="Times New Roman" w:hAnsi="Consolas" w:cs="Times New Roman"/>
+          <w:color w:val="F8F8F2"/>
+          <w:kern w:val="0"/>
+          <w:sz w:val="21"/>
+          <w:szCs w:val="21"/>
+          <w:lang w:eastAsia="pt-BR"/>
+          <w14:ligatures w14:val="none"/>
+        </w:rPr>
+      </w:pPr>
+      <w:r>
+        <w:rPr>
+          <w:rFonts w:ascii="Consolas" w:eastAsia="Times New Roman" w:hAnsi="Consolas" w:cs="Times New Roman"/>
+          <w:color w:val="F8F8F2"/>
+          <w:kern w:val="0"/>
+          <w:sz w:val="21"/>
+          <w:szCs w:val="21"/>
+          <w:lang w:eastAsia="pt-BR"/>
+          <w14:ligatures w14:val="none"/>
+        </w:rPr>
+        <w:t>}</w:t>
+      </w:r>
+    </w:p>
+    <w:p>
+      <w:pPr>
+        <w:spacing w:before="100" w:beforeAutospacing="1" w:after="100" w:afterAutospacing="1" w:line="240" w:lineRule="auto"/>
+        <w:ind w:left="720"/>
+        <w:rPr>
+          <w:rFonts w:ascii="Arial" w:eastAsia="Times New Roman" w:hAnsi="Arial" w:cs="Arial"/>
+          <w:kern w:val="0"/>
+          <w:sz w:val="24"/>
+          <w:szCs w:val="24"/>
+          <w:lang w:eastAsia="pt-BR"/>
+          <w14:ligatures w14:val="none"/>
+        </w:rPr>
+      </w:pPr>
+    </w:p>
+    <w:p>
+      <w:pPr>
         <w:spacing w:after="0" w:line="240" w:lineRule="auto"/>
         <w:rPr>
           <w:rFonts w:ascii="Arial" w:eastAsia="Times New Roman" w:hAnsi="Arial" w:cs="Arial"/>
@@ -15508,6 +18168,7 @@
           <w:lang w:eastAsia="pt-BR"/>
           <w14:ligatures w14:val="none"/>
         </w:rPr>
+        <w:lastRenderedPageBreak/>
         <w:t>Escreva um programa que leia a data de nascimento de uma pessoa e calcule sua idade em anos, meses e dias. </w:t>
       </w:r>
     </w:p>

</xml_diff>